<commit_message>
modale pour modifier et supprimer images de la galerie
</commit_message>
<xml_diff>
--- a/suivi.docx
+++ b/suivi.docx
@@ -4743,7 +4743,6 @@
         <w:rPr>
           <w:b/>
           <w:bCs/>
-          <w:highlight w:val="yellow"/>
         </w:rPr>
         <w:t xml:space="preserve">La customisation de Bootstrap avec </w:t>
       </w:r>
@@ -4752,7 +4751,6 @@
         <w:rPr>
           <w:b/>
           <w:bCs/>
-          <w:highlight w:val="yellow"/>
         </w:rPr>
         <w:t>Sass</w:t>
       </w:r>
@@ -4761,7 +4759,22 @@
     <w:p>
       <w:pPr>
         <w:pStyle w:val="ListParagraph"/>
-      </w:pPr>
+        <w:rPr>
+          <w:b/>
+          <w:bCs/>
+        </w:rPr>
+      </w:pPr>
+      <w:proofErr w:type="spellStart"/>
+      <w:proofErr w:type="gramStart"/>
+      <w:r>
+        <w:rPr>
+          <w:b/>
+          <w:bCs/>
+        </w:rPr>
+        <w:t>cust</w:t>
+      </w:r>
+      <w:proofErr w:type="spellEnd"/>
+      <w:proofErr w:type="gramEnd"/>
     </w:p>
     <w:p>
       <w:pPr>
@@ -4953,43 +4966,2748 @@
       <w:proofErr w:type="gramEnd"/>
     </w:p>
     <w:p>
-      <w:pPr>
-        <w:ind w:left="720"/>
-      </w:pPr>
-    </w:p>
-    <w:p>
-      <w:pPr>
-        <w:ind w:left="720"/>
-      </w:pPr>
-    </w:p>
-    <w:p>
-      <w:pPr>
-        <w:ind w:left="360"/>
-      </w:pPr>
-    </w:p>
-    <w:p>
-      <w:pPr>
-        <w:ind w:left="360"/>
-      </w:pPr>
-    </w:p>
-    <w:p>
-      <w:pPr>
-        <w:ind w:left="360"/>
-      </w:pPr>
-    </w:p>
-    <w:p>
-      <w:pPr>
-        <w:ind w:left="360"/>
-      </w:pPr>
-    </w:p>
-    <w:p>
-      <w:pPr>
-        <w:ind w:left="360"/>
-      </w:pPr>
-    </w:p>
-    <w:p/>
-    <w:p/>
-    <w:p/>
+      <w:r>
+        <w:t>Votre fichier « </w:t>
+      </w:r>
+      <w:r>
+        <w:rPr>
+          <w:i/>
+          <w:iCs/>
+        </w:rPr>
+        <w:t>_</w:t>
+      </w:r>
+      <w:proofErr w:type="spellStart"/>
+      <w:proofErr w:type="gramStart"/>
+      <w:r>
+        <w:rPr>
+          <w:i/>
+          <w:iCs/>
+        </w:rPr>
+        <w:t>custom.scss</w:t>
+      </w:r>
+      <w:proofErr w:type="spellEnd"/>
+      <w:proofErr w:type="gramEnd"/>
+      <w:r>
+        <w:rPr>
+          <w:i/>
+          <w:iCs/>
+        </w:rPr>
+        <w:t xml:space="preserve"> </w:t>
+      </w:r>
+      <w:proofErr w:type="spellStart"/>
+      <w:r>
+        <w:rPr>
+          <w:i/>
+          <w:iCs/>
+        </w:rPr>
+        <w:t>incluera</w:t>
+      </w:r>
+      <w:proofErr w:type="spellEnd"/>
+      <w:r>
+        <w:rPr>
+          <w:i/>
+          <w:iCs/>
+        </w:rPr>
+        <w:t xml:space="preserve"> Bootstrap</w:t>
+      </w:r>
+      <w:r>
+        <w:t> », après avoir surchargé les variables par défaut :</w:t>
+      </w:r>
+    </w:p>
+    <w:p>
+      <w:pPr>
+        <w:spacing w:after="0" w:line="240" w:lineRule="auto"/>
+        <w:rPr>
+          <w:color w:val="E97132" w:themeColor="accent2"/>
+          <w:lang w:val="en-GB"/>
+        </w:rPr>
+      </w:pPr>
+      <w:r>
+        <w:rPr>
+          <w:color w:val="E97132" w:themeColor="accent2"/>
+          <w:lang w:val="en-GB"/>
+        </w:rPr>
+        <w:t xml:space="preserve">$primary: </w:t>
+      </w:r>
+      <w:proofErr w:type="gramStart"/>
+      <w:r>
+        <w:rPr>
+          <w:color w:val="E97132" w:themeColor="accent2"/>
+          <w:lang w:val="en-GB"/>
+        </w:rPr>
+        <w:t>#906427;</w:t>
+      </w:r>
+      <w:proofErr w:type="gramEnd"/>
+    </w:p>
+    <w:p>
+      <w:pPr>
+        <w:spacing w:after="0" w:line="240" w:lineRule="auto"/>
+        <w:rPr>
+          <w:color w:val="E97132" w:themeColor="accent2"/>
+          <w:lang w:val="en-GB"/>
+        </w:rPr>
+      </w:pPr>
+      <w:r>
+        <w:rPr>
+          <w:color w:val="E97132" w:themeColor="accent2"/>
+          <w:lang w:val="en-GB"/>
+        </w:rPr>
+        <w:t>$secondary: #</w:t>
+      </w:r>
+      <w:proofErr w:type="gramStart"/>
+      <w:r>
+        <w:rPr>
+          <w:color w:val="E97132" w:themeColor="accent2"/>
+          <w:lang w:val="en-GB"/>
+        </w:rPr>
+        <w:t>B6AC97;</w:t>
+      </w:r>
+      <w:proofErr w:type="gramEnd"/>
+    </w:p>
+    <w:p>
+      <w:pPr>
+        <w:spacing w:after="0" w:line="240" w:lineRule="auto"/>
+        <w:rPr>
+          <w:color w:val="E97132" w:themeColor="accent2"/>
+          <w:lang w:val="en-GB"/>
+        </w:rPr>
+      </w:pPr>
+      <w:r>
+        <w:rPr>
+          <w:color w:val="E97132" w:themeColor="accent2"/>
+          <w:lang w:val="en-GB"/>
+        </w:rPr>
+        <w:t>$</w:t>
+      </w:r>
+      <w:proofErr w:type="gramStart"/>
+      <w:r>
+        <w:rPr>
+          <w:color w:val="E97132" w:themeColor="accent2"/>
+          <w:lang w:val="en-GB"/>
+        </w:rPr>
+        <w:t>dark:#392C1E;</w:t>
+      </w:r>
+      <w:proofErr w:type="gramEnd"/>
+    </w:p>
+    <w:p>
+      <w:pPr>
+        <w:spacing w:after="0" w:line="240" w:lineRule="auto"/>
+        <w:rPr>
+          <w:color w:val="E97132" w:themeColor="accent2"/>
+        </w:rPr>
+      </w:pPr>
+      <w:r>
+        <w:rPr>
+          <w:color w:val="E97132" w:themeColor="accent2"/>
+        </w:rPr>
+        <w:t>$</w:t>
+      </w:r>
+      <w:proofErr w:type="gramStart"/>
+      <w:r>
+        <w:rPr>
+          <w:color w:val="E97132" w:themeColor="accent2"/>
+        </w:rPr>
+        <w:t>black:</w:t>
+      </w:r>
+      <w:proofErr w:type="gramEnd"/>
+      <w:r>
+        <w:rPr>
+          <w:color w:val="E97132" w:themeColor="accent2"/>
+        </w:rPr>
+        <w:t xml:space="preserve">  #</w:t>
+      </w:r>
+      <w:proofErr w:type="gramStart"/>
+      <w:r>
+        <w:rPr>
+          <w:color w:val="E97132" w:themeColor="accent2"/>
+        </w:rPr>
+        <w:t>292222;</w:t>
+      </w:r>
+      <w:proofErr w:type="gramEnd"/>
+    </w:p>
+    <w:p>
+      <w:pPr>
+        <w:spacing w:after="0" w:line="240" w:lineRule="auto"/>
+        <w:rPr>
+          <w:color w:val="E97132" w:themeColor="accent2"/>
+        </w:rPr>
+      </w:pPr>
+      <w:r>
+        <w:rPr>
+          <w:color w:val="E97132" w:themeColor="accent2"/>
+        </w:rPr>
+        <w:t>$font-</w:t>
+      </w:r>
+      <w:proofErr w:type="spellStart"/>
+      <w:r>
+        <w:rPr>
+          <w:color w:val="E97132" w:themeColor="accent2"/>
+        </w:rPr>
+        <w:t>family</w:t>
+      </w:r>
+      <w:proofErr w:type="spellEnd"/>
+      <w:r>
+        <w:rPr>
+          <w:color w:val="E97132" w:themeColor="accent2"/>
+        </w:rPr>
+        <w:t>-sans-</w:t>
+      </w:r>
+      <w:proofErr w:type="spellStart"/>
+      <w:proofErr w:type="gramStart"/>
+      <w:r>
+        <w:rPr>
+          <w:color w:val="E97132" w:themeColor="accent2"/>
+        </w:rPr>
+        <w:t>serif</w:t>
+      </w:r>
+      <w:proofErr w:type="spellEnd"/>
+      <w:r>
+        <w:rPr>
+          <w:color w:val="E97132" w:themeColor="accent2"/>
+        </w:rPr>
+        <w:t>:</w:t>
+      </w:r>
+      <w:proofErr w:type="gramEnd"/>
+      <w:r>
+        <w:rPr>
+          <w:color w:val="E97132" w:themeColor="accent2"/>
+        </w:rPr>
+        <w:t xml:space="preserve"> "Montserrat", sans-</w:t>
+      </w:r>
+      <w:proofErr w:type="spellStart"/>
+      <w:r>
+        <w:rPr>
+          <w:color w:val="E97132" w:themeColor="accent2"/>
+        </w:rPr>
+        <w:t>serif</w:t>
+      </w:r>
+      <w:proofErr w:type="spellEnd"/>
+      <w:proofErr w:type="gramStart"/>
+      <w:r>
+        <w:rPr>
+          <w:color w:val="E97132" w:themeColor="accent2"/>
+        </w:rPr>
+        <w:t xml:space="preserve"> !default</w:t>
+      </w:r>
+      <w:proofErr w:type="gramEnd"/>
+    </w:p>
+    <w:p>
+      <w:pPr>
+        <w:spacing w:after="0" w:line="240" w:lineRule="auto"/>
+        <w:rPr>
+          <w:color w:val="E97132" w:themeColor="accent2"/>
+          <w:lang w:val="en-GB"/>
+        </w:rPr>
+      </w:pPr>
+      <w:r>
+        <w:rPr>
+          <w:color w:val="E97132" w:themeColor="accent2"/>
+          <w:lang w:val="en-GB"/>
+        </w:rPr>
+        <w:lastRenderedPageBreak/>
+        <w:t xml:space="preserve">@import </w:t>
+      </w:r>
+      <w:proofErr w:type="gramStart"/>
+      <w:r>
+        <w:rPr>
+          <w:color w:val="E97132" w:themeColor="accent2"/>
+          <w:lang w:val="en-GB"/>
+        </w:rPr>
+        <w:t>"..</w:t>
+      </w:r>
+      <w:proofErr w:type="gramEnd"/>
+      <w:r>
+        <w:rPr>
+          <w:color w:val="E97132" w:themeColor="accent2"/>
+          <w:lang w:val="en-GB"/>
+        </w:rPr>
+        <w:t>/</w:t>
+      </w:r>
+      <w:proofErr w:type="spellStart"/>
+      <w:r>
+        <w:rPr>
+          <w:color w:val="E97132" w:themeColor="accent2"/>
+          <w:lang w:val="en-GB"/>
+        </w:rPr>
+        <w:t>node_modules</w:t>
+      </w:r>
+      <w:proofErr w:type="spellEnd"/>
+      <w:r>
+        <w:rPr>
+          <w:color w:val="E97132" w:themeColor="accent2"/>
+          <w:lang w:val="en-GB"/>
+        </w:rPr>
+        <w:t>/bootstrap/</w:t>
+      </w:r>
+      <w:proofErr w:type="spellStart"/>
+      <w:r>
+        <w:rPr>
+          <w:color w:val="E97132" w:themeColor="accent2"/>
+          <w:lang w:val="en-GB"/>
+        </w:rPr>
+        <w:t>scss</w:t>
+      </w:r>
+      <w:proofErr w:type="spellEnd"/>
+      <w:r>
+        <w:rPr>
+          <w:color w:val="E97132" w:themeColor="accent2"/>
+          <w:lang w:val="en-GB"/>
+        </w:rPr>
+        <w:t>/bootstrap</w:t>
+      </w:r>
+      <w:proofErr w:type="gramStart"/>
+      <w:r>
+        <w:rPr>
+          <w:color w:val="E97132" w:themeColor="accent2"/>
+          <w:lang w:val="en-GB"/>
+        </w:rPr>
+        <w:t>";</w:t>
+      </w:r>
+      <w:proofErr w:type="gramEnd"/>
+    </w:p>
+    <w:p>
+      <w:pPr>
+        <w:rPr>
+          <w:lang w:val="en-GB"/>
+        </w:rPr>
+      </w:pPr>
+    </w:p>
+    <w:p>
+      <w:pPr>
+        <w:ind w:left="720"/>
+      </w:pPr>
+      <w:r>
+        <w:t>Sur google font on p</w:t>
+      </w:r>
+      <w:r>
+        <w:t xml:space="preserve">eut récupérer les polices que vous voulez et puis on peut générer le </w:t>
+      </w:r>
+      <w:proofErr w:type="spellStart"/>
+      <w:r>
+        <w:t>css</w:t>
+      </w:r>
+      <w:proofErr w:type="spellEnd"/>
+      <w:r>
+        <w:t xml:space="preserve"> à inclure depuis html</w:t>
+      </w:r>
+    </w:p>
+    <w:p>
+      <w:pPr>
+        <w:ind w:left="720"/>
+      </w:pPr>
+    </w:p>
+    <w:p>
+      <w:pPr>
+        <w:ind w:left="720"/>
+      </w:pPr>
+      <w:r>
+        <w:rPr>
+          <w:highlight w:val="yellow"/>
+        </w:rPr>
+        <w:t xml:space="preserve">Codage du </w:t>
+      </w:r>
+      <w:proofErr w:type="spellStart"/>
+      <w:r>
+        <w:rPr>
+          <w:highlight w:val="yellow"/>
+        </w:rPr>
+        <w:t>visual</w:t>
+      </w:r>
+      <w:proofErr w:type="spellEnd"/>
+    </w:p>
+    <w:p>
+      <w:pPr>
+        <w:ind w:left="720"/>
+      </w:pPr>
+      <w:r>
+        <w:t>Notre environnement de travail étant prêt, nous pouvons commencer à coder notre application. </w:t>
+      </w:r>
+    </w:p>
+    <w:p>
+      <w:pPr>
+        <w:ind w:left="720"/>
+      </w:pPr>
+      <w:r>
+        <w:rPr>
+          <w:highlight w:val="yellow"/>
+        </w:rPr>
+        <w:t>Header</w:t>
+      </w:r>
+      <w:r>
+        <w:t xml:space="preserve"> </w:t>
+      </w:r>
+    </w:p>
+    <w:p>
+      <w:pPr>
+        <w:ind w:left="720"/>
+      </w:pPr>
+      <w:r>
+        <w:t xml:space="preserve">Pour créer cette barre de navigation, nous pouvons utiliser le composant </w:t>
+      </w:r>
+      <w:proofErr w:type="spellStart"/>
+      <w:r>
+        <w:t>navbar</w:t>
+      </w:r>
+      <w:proofErr w:type="spellEnd"/>
+      <w:r>
+        <w:t xml:space="preserve"> de Bootstrap.</w:t>
+      </w:r>
+    </w:p>
+    <w:p>
+      <w:pPr>
+        <w:spacing w:after="0" w:line="240" w:lineRule="auto"/>
+        <w:ind w:left="720"/>
+        <w:rPr>
+          <w:color w:val="E97132" w:themeColor="accent2"/>
+          <w:lang w:val="en-GB"/>
+        </w:rPr>
+      </w:pPr>
+      <w:r>
+        <w:rPr>
+          <w:color w:val="E97132" w:themeColor="accent2"/>
+          <w:lang w:val="en-GB"/>
+        </w:rPr>
+        <w:t>&lt;nav class="navbar navbar-expand-</w:t>
+      </w:r>
+      <w:proofErr w:type="spellStart"/>
+      <w:r>
+        <w:rPr>
+          <w:color w:val="E97132" w:themeColor="accent2"/>
+          <w:lang w:val="en-GB"/>
+        </w:rPr>
+        <w:t>lg</w:t>
+      </w:r>
+      <w:proofErr w:type="spellEnd"/>
+      <w:r>
+        <w:rPr>
+          <w:color w:val="E97132" w:themeColor="accent2"/>
+          <w:lang w:val="en-GB"/>
+        </w:rPr>
+        <w:t xml:space="preserve"> </w:t>
+      </w:r>
+      <w:proofErr w:type="spellStart"/>
+      <w:r>
+        <w:rPr>
+          <w:color w:val="E97132" w:themeColor="accent2"/>
+          <w:lang w:val="en-GB"/>
+        </w:rPr>
+        <w:t>bg</w:t>
+      </w:r>
+      <w:proofErr w:type="spellEnd"/>
+      <w:r>
+        <w:rPr>
+          <w:color w:val="E97132" w:themeColor="accent2"/>
+          <w:lang w:val="en-GB"/>
+        </w:rPr>
+        <w:t>-body-tertiary"&gt;</w:t>
+      </w:r>
+    </w:p>
+    <w:p>
+      <w:pPr>
+        <w:spacing w:after="0" w:line="240" w:lineRule="auto"/>
+        <w:ind w:left="720"/>
+        <w:rPr>
+          <w:color w:val="E97132" w:themeColor="accent2"/>
+          <w:lang w:val="en-GB"/>
+        </w:rPr>
+      </w:pPr>
+      <w:r>
+        <w:rPr>
+          <w:color w:val="E97132" w:themeColor="accent2"/>
+          <w:lang w:val="en-GB"/>
+        </w:rPr>
+        <w:t xml:space="preserve">  &lt;div class="container-fluid"&gt;</w:t>
+      </w:r>
+    </w:p>
+    <w:p>
+      <w:pPr>
+        <w:spacing w:after="0" w:line="240" w:lineRule="auto"/>
+        <w:ind w:left="720"/>
+        <w:rPr>
+          <w:color w:val="E97132" w:themeColor="accent2"/>
+          <w:lang w:val="en-GB"/>
+        </w:rPr>
+      </w:pPr>
+      <w:r>
+        <w:rPr>
+          <w:color w:val="E97132" w:themeColor="accent2"/>
+          <w:lang w:val="en-GB"/>
+        </w:rPr>
+        <w:t xml:space="preserve">    &lt;a class="navbar-brand" </w:t>
+      </w:r>
+      <w:proofErr w:type="spellStart"/>
+      <w:r>
+        <w:rPr>
+          <w:color w:val="E97132" w:themeColor="accent2"/>
+          <w:lang w:val="en-GB"/>
+        </w:rPr>
+        <w:t>href</w:t>
+      </w:r>
+      <w:proofErr w:type="spellEnd"/>
+      <w:r>
+        <w:rPr>
+          <w:color w:val="E97132" w:themeColor="accent2"/>
+          <w:lang w:val="en-GB"/>
+        </w:rPr>
+        <w:t>="#"&gt;Navbar&lt;/a&gt;</w:t>
+      </w:r>
+    </w:p>
+    <w:p>
+      <w:pPr>
+        <w:spacing w:after="0" w:line="240" w:lineRule="auto"/>
+        <w:ind w:left="720"/>
+        <w:rPr>
+          <w:color w:val="E97132" w:themeColor="accent2"/>
+          <w:lang w:val="en-GB"/>
+        </w:rPr>
+      </w:pPr>
+      <w:r>
+        <w:rPr>
+          <w:color w:val="E97132" w:themeColor="accent2"/>
+          <w:lang w:val="en-GB"/>
+        </w:rPr>
+        <w:t xml:space="preserve">    &lt;button class="navbar-toggler" type="button" data-bs-toggle="collapse" data-bs-target="#</w:t>
+      </w:r>
+      <w:proofErr w:type="spellStart"/>
+      <w:r>
+        <w:rPr>
+          <w:color w:val="E97132" w:themeColor="accent2"/>
+          <w:lang w:val="en-GB"/>
+        </w:rPr>
+        <w:t>navbarNav</w:t>
+      </w:r>
+      <w:proofErr w:type="spellEnd"/>
+      <w:r>
+        <w:rPr>
+          <w:color w:val="E97132" w:themeColor="accent2"/>
+          <w:lang w:val="en-GB"/>
+        </w:rPr>
+        <w:t>" aria-controls="</w:t>
+      </w:r>
+      <w:proofErr w:type="spellStart"/>
+      <w:r>
+        <w:rPr>
+          <w:color w:val="E97132" w:themeColor="accent2"/>
+          <w:lang w:val="en-GB"/>
+        </w:rPr>
+        <w:t>navbarNav</w:t>
+      </w:r>
+      <w:proofErr w:type="spellEnd"/>
+      <w:r>
+        <w:rPr>
+          <w:color w:val="E97132" w:themeColor="accent2"/>
+          <w:lang w:val="en-GB"/>
+        </w:rPr>
+        <w:t>" aria-expanded="false" aria-label="Toggle navigation"&gt;</w:t>
+      </w:r>
+    </w:p>
+    <w:p>
+      <w:pPr>
+        <w:spacing w:after="0" w:line="240" w:lineRule="auto"/>
+        <w:ind w:left="720"/>
+        <w:rPr>
+          <w:color w:val="E97132" w:themeColor="accent2"/>
+          <w:lang w:val="en-GB"/>
+        </w:rPr>
+      </w:pPr>
+      <w:r>
+        <w:rPr>
+          <w:color w:val="E97132" w:themeColor="accent2"/>
+          <w:lang w:val="en-GB"/>
+        </w:rPr>
+        <w:t xml:space="preserve">      &lt;span class="navbar-toggler-icon"&gt;&lt;/span&gt;</w:t>
+      </w:r>
+    </w:p>
+    <w:p>
+      <w:pPr>
+        <w:spacing w:after="0" w:line="240" w:lineRule="auto"/>
+        <w:ind w:left="720"/>
+        <w:rPr>
+          <w:color w:val="E97132" w:themeColor="accent2"/>
+          <w:lang w:val="en-GB"/>
+        </w:rPr>
+      </w:pPr>
+      <w:r>
+        <w:rPr>
+          <w:color w:val="E97132" w:themeColor="accent2"/>
+          <w:lang w:val="en-GB"/>
+        </w:rPr>
+        <w:t xml:space="preserve">    &lt;/button&gt;</w:t>
+      </w:r>
+    </w:p>
+    <w:p>
+      <w:pPr>
+        <w:spacing w:after="0" w:line="240" w:lineRule="auto"/>
+        <w:ind w:left="720"/>
+        <w:rPr>
+          <w:color w:val="E97132" w:themeColor="accent2"/>
+          <w:lang w:val="en-GB"/>
+        </w:rPr>
+      </w:pPr>
+      <w:r>
+        <w:rPr>
+          <w:color w:val="E97132" w:themeColor="accent2"/>
+          <w:lang w:val="en-GB"/>
+        </w:rPr>
+        <w:t xml:space="preserve">    &lt;div class="collapse navbar-collapse" id="</w:t>
+      </w:r>
+      <w:proofErr w:type="spellStart"/>
+      <w:r>
+        <w:rPr>
+          <w:color w:val="E97132" w:themeColor="accent2"/>
+          <w:lang w:val="en-GB"/>
+        </w:rPr>
+        <w:t>navbarNav</w:t>
+      </w:r>
+      <w:proofErr w:type="spellEnd"/>
+      <w:r>
+        <w:rPr>
+          <w:color w:val="E97132" w:themeColor="accent2"/>
+          <w:lang w:val="en-GB"/>
+        </w:rPr>
+        <w:t>"&gt;</w:t>
+      </w:r>
+    </w:p>
+    <w:p>
+      <w:pPr>
+        <w:spacing w:after="0" w:line="240" w:lineRule="auto"/>
+        <w:ind w:left="720"/>
+        <w:rPr>
+          <w:color w:val="E97132" w:themeColor="accent2"/>
+          <w:lang w:val="en-GB"/>
+        </w:rPr>
+      </w:pPr>
+      <w:r>
+        <w:rPr>
+          <w:color w:val="E97132" w:themeColor="accent2"/>
+          <w:lang w:val="en-GB"/>
+        </w:rPr>
+        <w:t xml:space="preserve">      &lt;ul class="navbar-nav"&gt;</w:t>
+      </w:r>
+    </w:p>
+    <w:p>
+      <w:pPr>
+        <w:spacing w:after="0" w:line="240" w:lineRule="auto"/>
+        <w:ind w:left="720"/>
+        <w:rPr>
+          <w:color w:val="E97132" w:themeColor="accent2"/>
+          <w:lang w:val="en-GB"/>
+        </w:rPr>
+      </w:pPr>
+      <w:r>
+        <w:rPr>
+          <w:color w:val="E97132" w:themeColor="accent2"/>
+          <w:lang w:val="en-GB"/>
+        </w:rPr>
+        <w:t xml:space="preserve">        &lt;li class="nav-item"&gt;</w:t>
+      </w:r>
+    </w:p>
+    <w:p>
+      <w:pPr>
+        <w:spacing w:after="0" w:line="240" w:lineRule="auto"/>
+        <w:ind w:left="720"/>
+        <w:rPr>
+          <w:color w:val="E97132" w:themeColor="accent2"/>
+          <w:lang w:val="en-GB"/>
+        </w:rPr>
+      </w:pPr>
+      <w:r>
+        <w:rPr>
+          <w:color w:val="E97132" w:themeColor="accent2"/>
+          <w:lang w:val="en-GB"/>
+        </w:rPr>
+        <w:t xml:space="preserve">          &lt;a class="nav-link active" aria-current="page" </w:t>
+      </w:r>
+      <w:proofErr w:type="spellStart"/>
+      <w:r>
+        <w:rPr>
+          <w:color w:val="E97132" w:themeColor="accent2"/>
+          <w:lang w:val="en-GB"/>
+        </w:rPr>
+        <w:t>href</w:t>
+      </w:r>
+      <w:proofErr w:type="spellEnd"/>
+      <w:r>
+        <w:rPr>
+          <w:color w:val="E97132" w:themeColor="accent2"/>
+          <w:lang w:val="en-GB"/>
+        </w:rPr>
+        <w:t>="#"&gt;Home&lt;/a&gt;</w:t>
+      </w:r>
+    </w:p>
+    <w:p>
+      <w:pPr>
+        <w:spacing w:after="0" w:line="240" w:lineRule="auto"/>
+        <w:ind w:left="720"/>
+        <w:rPr>
+          <w:color w:val="E97132" w:themeColor="accent2"/>
+          <w:lang w:val="en-GB"/>
+        </w:rPr>
+      </w:pPr>
+      <w:r>
+        <w:rPr>
+          <w:color w:val="E97132" w:themeColor="accent2"/>
+          <w:lang w:val="en-GB"/>
+        </w:rPr>
+        <w:t xml:space="preserve">        &lt;/li&gt;</w:t>
+      </w:r>
+    </w:p>
+    <w:p>
+      <w:pPr>
+        <w:spacing w:after="0" w:line="240" w:lineRule="auto"/>
+        <w:ind w:left="720"/>
+        <w:rPr>
+          <w:color w:val="E97132" w:themeColor="accent2"/>
+          <w:lang w:val="en-GB"/>
+        </w:rPr>
+      </w:pPr>
+      <w:r>
+        <w:rPr>
+          <w:color w:val="E97132" w:themeColor="accent2"/>
+          <w:lang w:val="en-GB"/>
+        </w:rPr>
+        <w:t xml:space="preserve">        &lt;li class="nav-item"&gt;</w:t>
+      </w:r>
+    </w:p>
+    <w:p>
+      <w:pPr>
+        <w:spacing w:after="0" w:line="240" w:lineRule="auto"/>
+        <w:ind w:left="720"/>
+        <w:rPr>
+          <w:color w:val="E97132" w:themeColor="accent2"/>
+          <w:lang w:val="en-GB"/>
+        </w:rPr>
+      </w:pPr>
+      <w:r>
+        <w:rPr>
+          <w:color w:val="E97132" w:themeColor="accent2"/>
+          <w:lang w:val="en-GB"/>
+        </w:rPr>
+        <w:t xml:space="preserve">          &lt;a class="nav-link" </w:t>
+      </w:r>
+      <w:proofErr w:type="spellStart"/>
+      <w:r>
+        <w:rPr>
+          <w:color w:val="E97132" w:themeColor="accent2"/>
+          <w:lang w:val="en-GB"/>
+        </w:rPr>
+        <w:t>href</w:t>
+      </w:r>
+      <w:proofErr w:type="spellEnd"/>
+      <w:r>
+        <w:rPr>
+          <w:color w:val="E97132" w:themeColor="accent2"/>
+          <w:lang w:val="en-GB"/>
+        </w:rPr>
+        <w:t>="#"&gt;Features&lt;/a&gt;</w:t>
+      </w:r>
+    </w:p>
+    <w:p>
+      <w:pPr>
+        <w:spacing w:after="0" w:line="240" w:lineRule="auto"/>
+        <w:ind w:left="720"/>
+        <w:rPr>
+          <w:color w:val="E97132" w:themeColor="accent2"/>
+          <w:lang w:val="en-GB"/>
+        </w:rPr>
+      </w:pPr>
+      <w:r>
+        <w:rPr>
+          <w:color w:val="E97132" w:themeColor="accent2"/>
+          <w:lang w:val="en-GB"/>
+        </w:rPr>
+        <w:t xml:space="preserve">        &lt;/li&gt;</w:t>
+      </w:r>
+    </w:p>
+    <w:p>
+      <w:pPr>
+        <w:spacing w:after="0" w:line="240" w:lineRule="auto"/>
+        <w:ind w:left="720"/>
+        <w:rPr>
+          <w:color w:val="E97132" w:themeColor="accent2"/>
+          <w:lang w:val="en-GB"/>
+        </w:rPr>
+      </w:pPr>
+      <w:r>
+        <w:rPr>
+          <w:color w:val="E97132" w:themeColor="accent2"/>
+          <w:lang w:val="en-GB"/>
+        </w:rPr>
+        <w:t xml:space="preserve">        &lt;li class="nav-item"&gt;</w:t>
+      </w:r>
+    </w:p>
+    <w:p>
+      <w:pPr>
+        <w:spacing w:after="0" w:line="240" w:lineRule="auto"/>
+        <w:ind w:left="720"/>
+        <w:rPr>
+          <w:color w:val="E97132" w:themeColor="accent2"/>
+          <w:lang w:val="en-GB"/>
+        </w:rPr>
+      </w:pPr>
+      <w:r>
+        <w:rPr>
+          <w:color w:val="E97132" w:themeColor="accent2"/>
+          <w:lang w:val="en-GB"/>
+        </w:rPr>
+        <w:t xml:space="preserve">          &lt;a class="nav-link" </w:t>
+      </w:r>
+      <w:proofErr w:type="spellStart"/>
+      <w:r>
+        <w:rPr>
+          <w:color w:val="E97132" w:themeColor="accent2"/>
+          <w:lang w:val="en-GB"/>
+        </w:rPr>
+        <w:t>href</w:t>
+      </w:r>
+      <w:proofErr w:type="spellEnd"/>
+      <w:r>
+        <w:rPr>
+          <w:color w:val="E97132" w:themeColor="accent2"/>
+          <w:lang w:val="en-GB"/>
+        </w:rPr>
+        <w:t>="#"&gt;Pricing&lt;/a&gt;</w:t>
+      </w:r>
+    </w:p>
+    <w:p>
+      <w:pPr>
+        <w:spacing w:after="0" w:line="240" w:lineRule="auto"/>
+        <w:ind w:left="720"/>
+        <w:rPr>
+          <w:color w:val="E97132" w:themeColor="accent2"/>
+          <w:lang w:val="en-GB"/>
+        </w:rPr>
+      </w:pPr>
+      <w:r>
+        <w:rPr>
+          <w:color w:val="E97132" w:themeColor="accent2"/>
+          <w:lang w:val="en-GB"/>
+        </w:rPr>
+        <w:t xml:space="preserve">        &lt;/li&gt;</w:t>
+      </w:r>
+    </w:p>
+    <w:p>
+      <w:pPr>
+        <w:spacing w:after="0" w:line="240" w:lineRule="auto"/>
+        <w:ind w:left="720"/>
+        <w:rPr>
+          <w:color w:val="E97132" w:themeColor="accent2"/>
+          <w:lang w:val="en-GB"/>
+        </w:rPr>
+      </w:pPr>
+      <w:r>
+        <w:rPr>
+          <w:color w:val="E97132" w:themeColor="accent2"/>
+          <w:lang w:val="en-GB"/>
+        </w:rPr>
+        <w:t xml:space="preserve">        &lt;li class="nav-item"&gt;</w:t>
+      </w:r>
+    </w:p>
+    <w:p>
+      <w:pPr>
+        <w:spacing w:after="0" w:line="240" w:lineRule="auto"/>
+        <w:ind w:left="720"/>
+        <w:rPr>
+          <w:color w:val="E97132" w:themeColor="accent2"/>
+          <w:lang w:val="en-GB"/>
+        </w:rPr>
+      </w:pPr>
+      <w:r>
+        <w:rPr>
+          <w:color w:val="E97132" w:themeColor="accent2"/>
+          <w:lang w:val="en-GB"/>
+        </w:rPr>
+        <w:t xml:space="preserve">          &lt;a class="nav-link disabled" aria-disabled="true"&gt;Disabled&lt;/a&gt;</w:t>
+      </w:r>
+    </w:p>
+    <w:p>
+      <w:pPr>
+        <w:spacing w:after="0" w:line="240" w:lineRule="auto"/>
+        <w:ind w:left="720"/>
+        <w:rPr>
+          <w:color w:val="E97132" w:themeColor="accent2"/>
+          <w:lang w:val="en-GB"/>
+        </w:rPr>
+      </w:pPr>
+      <w:r>
+        <w:rPr>
+          <w:color w:val="E97132" w:themeColor="accent2"/>
+          <w:lang w:val="en-GB"/>
+        </w:rPr>
+        <w:t xml:space="preserve">        </w:t>
+      </w:r>
+      <w:r>
+        <w:rPr>
+          <w:color w:val="E97132" w:themeColor="accent2"/>
+          <w:lang w:val="en-GB"/>
+        </w:rPr>
+        <w:t>&lt;/li&gt;</w:t>
+      </w:r>
+    </w:p>
+    <w:p>
+      <w:pPr>
+        <w:spacing w:after="0" w:line="240" w:lineRule="auto"/>
+        <w:ind w:left="720"/>
+        <w:rPr>
+          <w:color w:val="E97132" w:themeColor="accent2"/>
+          <w:lang w:val="en-GB"/>
+        </w:rPr>
+      </w:pPr>
+      <w:r>
+        <w:rPr>
+          <w:color w:val="E97132" w:themeColor="accent2"/>
+          <w:lang w:val="en-GB"/>
+        </w:rPr>
+        <w:t xml:space="preserve">      &lt;/ul&gt;</w:t>
+      </w:r>
+    </w:p>
+    <w:p>
+      <w:pPr>
+        <w:spacing w:after="0" w:line="240" w:lineRule="auto"/>
+        <w:ind w:left="720"/>
+        <w:rPr>
+          <w:color w:val="E97132" w:themeColor="accent2"/>
+          <w:lang w:val="en-GB"/>
+        </w:rPr>
+      </w:pPr>
+      <w:r>
+        <w:rPr>
+          <w:color w:val="E97132" w:themeColor="accent2"/>
+          <w:lang w:val="en-GB"/>
+        </w:rPr>
+        <w:t xml:space="preserve">    &lt;/div&gt;</w:t>
+      </w:r>
+    </w:p>
+    <w:p>
+      <w:pPr>
+        <w:spacing w:after="0" w:line="240" w:lineRule="auto"/>
+        <w:ind w:left="720"/>
+        <w:rPr>
+          <w:color w:val="E97132" w:themeColor="accent2"/>
+          <w:lang w:val="en-GB"/>
+        </w:rPr>
+      </w:pPr>
+      <w:r>
+        <w:rPr>
+          <w:color w:val="E97132" w:themeColor="accent2"/>
+          <w:lang w:val="en-GB"/>
+        </w:rPr>
+        <w:t xml:space="preserve">  &lt;/div&gt;</w:t>
+      </w:r>
+    </w:p>
+    <w:p>
+      <w:pPr>
+        <w:spacing w:after="0" w:line="240" w:lineRule="auto"/>
+        <w:ind w:left="720"/>
+        <w:rPr>
+          <w:color w:val="E97132" w:themeColor="accent2"/>
+          <w:lang w:val="en-GB"/>
+        </w:rPr>
+      </w:pPr>
+      <w:r>
+        <w:rPr>
+          <w:color w:val="E97132" w:themeColor="accent2"/>
+          <w:lang w:val="en-GB"/>
+        </w:rPr>
+        <w:t>&lt;/nav&gt;</w:t>
+      </w:r>
+    </w:p>
+    <w:p>
+      <w:pPr>
+        <w:ind w:left="720"/>
+        <w:rPr>
+          <w:lang w:val="en-GB"/>
+        </w:rPr>
+      </w:pPr>
+    </w:p>
+    <w:p>
+      <w:pPr>
+        <w:ind w:left="720"/>
+      </w:pPr>
+      <w:r>
+        <w:t>On a modifié ce c</w:t>
+      </w:r>
+      <w:r>
+        <w:t xml:space="preserve">ode pour notre </w:t>
+      </w:r>
+      <w:proofErr w:type="spellStart"/>
+      <w:r>
+        <w:t>nav</w:t>
+      </w:r>
+      <w:proofErr w:type="spellEnd"/>
+      <w:r>
+        <w:t xml:space="preserve"> bar personnalisé à notre projet </w:t>
+      </w:r>
+    </w:p>
+    <w:p>
+      <w:pPr>
+        <w:spacing w:after="0" w:line="240" w:lineRule="auto"/>
+        <w:ind w:left="720"/>
+        <w:rPr>
+          <w:color w:val="E97132" w:themeColor="accent2"/>
+          <w:lang w:val="en-GB"/>
+        </w:rPr>
+      </w:pPr>
+      <w:r>
+        <w:rPr>
+          <w:color w:val="E97132" w:themeColor="accent2"/>
+          <w:lang w:val="en-GB"/>
+        </w:rPr>
+        <w:t xml:space="preserve">   &lt;header&gt;</w:t>
+      </w:r>
+    </w:p>
+    <w:p>
+      <w:pPr>
+        <w:spacing w:after="0" w:line="240" w:lineRule="auto"/>
+        <w:ind w:left="720"/>
+        <w:rPr>
+          <w:color w:val="E97132" w:themeColor="accent2"/>
+          <w:lang w:val="en-GB"/>
+        </w:rPr>
+      </w:pPr>
+      <w:r>
+        <w:rPr>
+          <w:color w:val="E97132" w:themeColor="accent2"/>
+          <w:lang w:val="en-GB"/>
+        </w:rPr>
+        <w:lastRenderedPageBreak/>
+        <w:t xml:space="preserve">        &lt;nav class="navbar navbar-expand-</w:t>
+      </w:r>
+      <w:proofErr w:type="spellStart"/>
+      <w:r>
+        <w:rPr>
+          <w:color w:val="E97132" w:themeColor="accent2"/>
+          <w:lang w:val="en-GB"/>
+        </w:rPr>
+        <w:t>lg</w:t>
+      </w:r>
+      <w:proofErr w:type="spellEnd"/>
+      <w:r>
+        <w:rPr>
+          <w:color w:val="E97132" w:themeColor="accent2"/>
+          <w:lang w:val="en-GB"/>
+        </w:rPr>
+        <w:t xml:space="preserve"> </w:t>
+      </w:r>
+      <w:proofErr w:type="spellStart"/>
+      <w:r>
+        <w:rPr>
+          <w:color w:val="E97132" w:themeColor="accent2"/>
+          <w:lang w:val="en-GB"/>
+        </w:rPr>
+        <w:t>bg</w:t>
+      </w:r>
+      <w:proofErr w:type="spellEnd"/>
+      <w:r>
+        <w:rPr>
+          <w:color w:val="E97132" w:themeColor="accent2"/>
+          <w:lang w:val="en-GB"/>
+        </w:rPr>
+        <w:t>-dark" data-bs-theme="dark"&gt;</w:t>
+      </w:r>
+    </w:p>
+    <w:p>
+      <w:pPr>
+        <w:spacing w:after="0" w:line="240" w:lineRule="auto"/>
+        <w:ind w:left="720"/>
+        <w:rPr>
+          <w:color w:val="E97132" w:themeColor="accent2"/>
+          <w:lang w:val="en-GB"/>
+        </w:rPr>
+      </w:pPr>
+      <w:r>
+        <w:rPr>
+          <w:color w:val="E97132" w:themeColor="accent2"/>
+          <w:lang w:val="en-GB"/>
+        </w:rPr>
+        <w:t xml:space="preserve">            &lt;div class="container-fluid"&gt;</w:t>
+      </w:r>
+    </w:p>
+    <w:p>
+      <w:pPr>
+        <w:spacing w:after="0" w:line="240" w:lineRule="auto"/>
+        <w:ind w:left="720"/>
+        <w:rPr>
+          <w:color w:val="E97132" w:themeColor="accent2"/>
+          <w:lang w:val="en-GB"/>
+        </w:rPr>
+      </w:pPr>
+      <w:r>
+        <w:rPr>
+          <w:color w:val="E97132" w:themeColor="accent2"/>
+          <w:lang w:val="en-GB"/>
+        </w:rPr>
+        <w:t xml:space="preserve">              &lt;a class="navbar-brand" </w:t>
+      </w:r>
+      <w:proofErr w:type="spellStart"/>
+      <w:r>
+        <w:rPr>
+          <w:color w:val="E97132" w:themeColor="accent2"/>
+          <w:lang w:val="en-GB"/>
+        </w:rPr>
+        <w:t>href</w:t>
+      </w:r>
+      <w:proofErr w:type="spellEnd"/>
+      <w:r>
+        <w:rPr>
+          <w:color w:val="E97132" w:themeColor="accent2"/>
+          <w:lang w:val="en-GB"/>
+        </w:rPr>
+        <w:t>="/"&gt;Quai Antique&lt;/a&gt;</w:t>
+      </w:r>
+    </w:p>
+    <w:p>
+      <w:pPr>
+        <w:spacing w:after="0" w:line="240" w:lineRule="auto"/>
+        <w:ind w:left="720"/>
+        <w:rPr>
+          <w:color w:val="E97132" w:themeColor="accent2"/>
+          <w:lang w:val="en-GB"/>
+        </w:rPr>
+      </w:pPr>
+      <w:r>
+        <w:rPr>
+          <w:color w:val="E97132" w:themeColor="accent2"/>
+          <w:lang w:val="en-GB"/>
+        </w:rPr>
+        <w:t xml:space="preserve">              &lt;button class="navbar-toggler" type="button" data-bs-toggle="collapse" data-bs-target="#</w:t>
+      </w:r>
+      <w:proofErr w:type="spellStart"/>
+      <w:r>
+        <w:rPr>
+          <w:color w:val="E97132" w:themeColor="accent2"/>
+          <w:lang w:val="en-GB"/>
+        </w:rPr>
+        <w:t>navbarSupportedContent</w:t>
+      </w:r>
+      <w:proofErr w:type="spellEnd"/>
+      <w:r>
+        <w:rPr>
+          <w:color w:val="E97132" w:themeColor="accent2"/>
+          <w:lang w:val="en-GB"/>
+        </w:rPr>
+        <w:t>" aria-controls="</w:t>
+      </w:r>
+      <w:proofErr w:type="spellStart"/>
+      <w:r>
+        <w:rPr>
+          <w:color w:val="E97132" w:themeColor="accent2"/>
+          <w:lang w:val="en-GB"/>
+        </w:rPr>
+        <w:t>navbarSupportedContent</w:t>
+      </w:r>
+      <w:proofErr w:type="spellEnd"/>
+      <w:r>
+        <w:rPr>
+          <w:color w:val="E97132" w:themeColor="accent2"/>
+          <w:lang w:val="en-GB"/>
+        </w:rPr>
+        <w:t>" aria-expanded="false" aria-label="Toggle navigation"&gt;</w:t>
+      </w:r>
+    </w:p>
+    <w:p>
+      <w:pPr>
+        <w:spacing w:after="0" w:line="240" w:lineRule="auto"/>
+        <w:ind w:left="720"/>
+        <w:rPr>
+          <w:color w:val="E97132" w:themeColor="accent2"/>
+          <w:lang w:val="en-GB"/>
+        </w:rPr>
+      </w:pPr>
+      <w:r>
+        <w:rPr>
+          <w:color w:val="E97132" w:themeColor="accent2"/>
+          <w:lang w:val="en-GB"/>
+        </w:rPr>
+        <w:t xml:space="preserve">                &lt;span class="navbar-toggler-icon"&gt;&lt;/span&gt;</w:t>
+      </w:r>
+    </w:p>
+    <w:p>
+      <w:pPr>
+        <w:spacing w:after="0" w:line="240" w:lineRule="auto"/>
+        <w:ind w:left="720"/>
+        <w:rPr>
+          <w:color w:val="E97132" w:themeColor="accent2"/>
+          <w:lang w:val="en-GB"/>
+        </w:rPr>
+      </w:pPr>
+      <w:r>
+        <w:rPr>
+          <w:color w:val="E97132" w:themeColor="accent2"/>
+          <w:lang w:val="en-GB"/>
+        </w:rPr>
+        <w:t xml:space="preserve">              &lt;/button&gt;</w:t>
+      </w:r>
+    </w:p>
+    <w:p>
+      <w:pPr>
+        <w:spacing w:after="0" w:line="240" w:lineRule="auto"/>
+        <w:ind w:left="720"/>
+        <w:rPr>
+          <w:color w:val="E97132" w:themeColor="accent2"/>
+          <w:lang w:val="en-GB"/>
+        </w:rPr>
+      </w:pPr>
+      <w:r>
+        <w:rPr>
+          <w:color w:val="E97132" w:themeColor="accent2"/>
+          <w:lang w:val="en-GB"/>
+        </w:rPr>
+        <w:t xml:space="preserve">              &lt;div class="collapse navbar-collapse" id="</w:t>
+      </w:r>
+      <w:proofErr w:type="spellStart"/>
+      <w:r>
+        <w:rPr>
+          <w:color w:val="E97132" w:themeColor="accent2"/>
+          <w:lang w:val="en-GB"/>
+        </w:rPr>
+        <w:t>navbarSupportedContent</w:t>
+      </w:r>
+      <w:proofErr w:type="spellEnd"/>
+      <w:r>
+        <w:rPr>
+          <w:color w:val="E97132" w:themeColor="accent2"/>
+          <w:lang w:val="en-GB"/>
+        </w:rPr>
+        <w:t>"&gt;</w:t>
+      </w:r>
+    </w:p>
+    <w:p>
+      <w:pPr>
+        <w:spacing w:after="0" w:line="240" w:lineRule="auto"/>
+        <w:ind w:left="720"/>
+        <w:rPr>
+          <w:color w:val="E97132" w:themeColor="accent2"/>
+          <w:lang w:val="en-GB"/>
+        </w:rPr>
+      </w:pPr>
+      <w:r>
+        <w:rPr>
+          <w:color w:val="E97132" w:themeColor="accent2"/>
+          <w:lang w:val="en-GB"/>
+        </w:rPr>
+        <w:t xml:space="preserve">                &lt;ul class="navbar-nav </w:t>
+      </w:r>
+      <w:proofErr w:type="spellStart"/>
+      <w:r>
+        <w:rPr>
+          <w:color w:val="E97132" w:themeColor="accent2"/>
+          <w:lang w:val="en-GB"/>
+        </w:rPr>
+        <w:t>ms</w:t>
+      </w:r>
+      <w:proofErr w:type="spellEnd"/>
+      <w:r>
+        <w:rPr>
+          <w:color w:val="E97132" w:themeColor="accent2"/>
+          <w:lang w:val="en-GB"/>
+        </w:rPr>
+        <w:t>-auto mb-2 mb-lg-0"&gt;</w:t>
+      </w:r>
+    </w:p>
+    <w:p>
+      <w:pPr>
+        <w:spacing w:after="0" w:line="240" w:lineRule="auto"/>
+        <w:ind w:left="720"/>
+        <w:rPr>
+          <w:color w:val="E97132" w:themeColor="accent2"/>
+          <w:lang w:val="en-GB"/>
+        </w:rPr>
+      </w:pPr>
+      <w:r>
+        <w:rPr>
+          <w:color w:val="E97132" w:themeColor="accent2"/>
+          <w:lang w:val="en-GB"/>
+        </w:rPr>
+        <w:t xml:space="preserve">                  &lt;li class="nav-item"&gt;</w:t>
+      </w:r>
+    </w:p>
+    <w:p>
+      <w:pPr>
+        <w:spacing w:after="0" w:line="240" w:lineRule="auto"/>
+        <w:ind w:left="720"/>
+        <w:rPr>
+          <w:color w:val="E97132" w:themeColor="accent2"/>
+          <w:lang w:val="en-GB"/>
+        </w:rPr>
+      </w:pPr>
+      <w:r>
+        <w:rPr>
+          <w:color w:val="E97132" w:themeColor="accent2"/>
+          <w:lang w:val="en-GB"/>
+        </w:rPr>
+        <w:t xml:space="preserve">                    &lt;a class="nav-link" </w:t>
+      </w:r>
+      <w:proofErr w:type="spellStart"/>
+      <w:r>
+        <w:rPr>
+          <w:color w:val="E97132" w:themeColor="accent2"/>
+          <w:lang w:val="en-GB"/>
+        </w:rPr>
+        <w:t>href</w:t>
+      </w:r>
+      <w:proofErr w:type="spellEnd"/>
+      <w:r>
+        <w:rPr>
+          <w:color w:val="E97132" w:themeColor="accent2"/>
+          <w:lang w:val="en-GB"/>
+        </w:rPr>
+        <w:t>="/"&gt;</w:t>
+      </w:r>
+      <w:proofErr w:type="spellStart"/>
+      <w:r>
+        <w:rPr>
+          <w:color w:val="E97132" w:themeColor="accent2"/>
+          <w:lang w:val="en-GB"/>
+        </w:rPr>
+        <w:t>Accueil</w:t>
+      </w:r>
+      <w:proofErr w:type="spellEnd"/>
+      <w:r>
+        <w:rPr>
+          <w:color w:val="E97132" w:themeColor="accent2"/>
+          <w:lang w:val="en-GB"/>
+        </w:rPr>
+        <w:t>&lt;/a&gt;</w:t>
+      </w:r>
+    </w:p>
+    <w:p>
+      <w:pPr>
+        <w:spacing w:after="0" w:line="240" w:lineRule="auto"/>
+        <w:ind w:left="720"/>
+        <w:rPr>
+          <w:color w:val="E97132" w:themeColor="accent2"/>
+          <w:lang w:val="en-GB"/>
+        </w:rPr>
+      </w:pPr>
+      <w:r>
+        <w:rPr>
+          <w:color w:val="E97132" w:themeColor="accent2"/>
+          <w:lang w:val="en-GB"/>
+        </w:rPr>
+        <w:t xml:space="preserve">                  &lt;/li&gt;</w:t>
+      </w:r>
+    </w:p>
+    <w:p>
+      <w:pPr>
+        <w:spacing w:after="0" w:line="240" w:lineRule="auto"/>
+        <w:ind w:left="720"/>
+        <w:rPr>
+          <w:color w:val="E97132" w:themeColor="accent2"/>
+          <w:lang w:val="en-GB"/>
+        </w:rPr>
+      </w:pPr>
+      <w:r>
+        <w:rPr>
+          <w:color w:val="E97132" w:themeColor="accent2"/>
+          <w:lang w:val="en-GB"/>
+        </w:rPr>
+        <w:t xml:space="preserve">                  &lt;li class="nav-item"&gt;</w:t>
+      </w:r>
+    </w:p>
+    <w:p>
+      <w:pPr>
+        <w:spacing w:after="0" w:line="240" w:lineRule="auto"/>
+        <w:ind w:left="720"/>
+        <w:rPr>
+          <w:color w:val="E97132" w:themeColor="accent2"/>
+          <w:lang w:val="en-GB"/>
+        </w:rPr>
+      </w:pPr>
+      <w:r>
+        <w:rPr>
+          <w:color w:val="E97132" w:themeColor="accent2"/>
+          <w:lang w:val="en-GB"/>
+        </w:rPr>
+        <w:t xml:space="preserve">                    &lt;a class="nav-link" </w:t>
+      </w:r>
+      <w:proofErr w:type="spellStart"/>
+      <w:r>
+        <w:rPr>
+          <w:color w:val="E97132" w:themeColor="accent2"/>
+          <w:lang w:val="en-GB"/>
+        </w:rPr>
+        <w:t>href</w:t>
+      </w:r>
+      <w:proofErr w:type="spellEnd"/>
+      <w:r>
+        <w:rPr>
+          <w:color w:val="E97132" w:themeColor="accent2"/>
+          <w:lang w:val="en-GB"/>
+        </w:rPr>
+        <w:t>="/</w:t>
+      </w:r>
+      <w:proofErr w:type="spellStart"/>
+      <w:r>
+        <w:rPr>
+          <w:color w:val="E97132" w:themeColor="accent2"/>
+          <w:lang w:val="en-GB"/>
+        </w:rPr>
+        <w:t>galerie</w:t>
+      </w:r>
+      <w:proofErr w:type="spellEnd"/>
+      <w:r>
+        <w:rPr>
+          <w:color w:val="E97132" w:themeColor="accent2"/>
+          <w:lang w:val="en-GB"/>
+        </w:rPr>
+        <w:t>"&gt;Galerie&lt;/a&gt;</w:t>
+      </w:r>
+    </w:p>
+    <w:p>
+      <w:pPr>
+        <w:spacing w:after="0" w:line="240" w:lineRule="auto"/>
+        <w:ind w:left="720"/>
+        <w:rPr>
+          <w:color w:val="E97132" w:themeColor="accent2"/>
+          <w:lang w:val="en-GB"/>
+        </w:rPr>
+      </w:pPr>
+      <w:r>
+        <w:rPr>
+          <w:color w:val="E97132" w:themeColor="accent2"/>
+          <w:lang w:val="en-GB"/>
+        </w:rPr>
+        <w:t xml:space="preserve">                  &lt;/li&gt;</w:t>
+      </w:r>
+    </w:p>
+    <w:p>
+      <w:pPr>
+        <w:spacing w:after="0" w:line="240" w:lineRule="auto"/>
+        <w:ind w:left="720"/>
+        <w:rPr>
+          <w:color w:val="E97132" w:themeColor="accent2"/>
+          <w:lang w:val="en-GB"/>
+        </w:rPr>
+      </w:pPr>
+      <w:r>
+        <w:rPr>
+          <w:color w:val="E97132" w:themeColor="accent2"/>
+          <w:lang w:val="en-GB"/>
+        </w:rPr>
+        <w:t xml:space="preserve">                  &lt;li class="nav-item"&gt;</w:t>
+      </w:r>
+    </w:p>
+    <w:p>
+      <w:pPr>
+        <w:spacing w:after="0" w:line="240" w:lineRule="auto"/>
+        <w:ind w:left="720"/>
+        <w:rPr>
+          <w:color w:val="E97132" w:themeColor="accent2"/>
+          <w:lang w:val="en-GB"/>
+        </w:rPr>
+      </w:pPr>
+      <w:r>
+        <w:rPr>
+          <w:color w:val="E97132" w:themeColor="accent2"/>
+          <w:lang w:val="en-GB"/>
+        </w:rPr>
+        <w:t xml:space="preserve">                    &lt;a class="nav-link" </w:t>
+      </w:r>
+      <w:proofErr w:type="spellStart"/>
+      <w:r>
+        <w:rPr>
+          <w:color w:val="E97132" w:themeColor="accent2"/>
+          <w:lang w:val="en-GB"/>
+        </w:rPr>
+        <w:t>href</w:t>
+      </w:r>
+      <w:proofErr w:type="spellEnd"/>
+      <w:r>
+        <w:rPr>
+          <w:color w:val="E97132" w:themeColor="accent2"/>
+          <w:lang w:val="en-GB"/>
+        </w:rPr>
+        <w:t>="#"&gt;La carte&lt;/a&gt;</w:t>
+      </w:r>
+    </w:p>
+    <w:p>
+      <w:pPr>
+        <w:spacing w:after="0" w:line="240" w:lineRule="auto"/>
+        <w:ind w:left="720"/>
+        <w:rPr>
+          <w:color w:val="E97132" w:themeColor="accent2"/>
+          <w:lang w:val="en-GB"/>
+        </w:rPr>
+      </w:pPr>
+      <w:r>
+        <w:rPr>
+          <w:color w:val="E97132" w:themeColor="accent2"/>
+          <w:lang w:val="en-GB"/>
+        </w:rPr>
+        <w:t xml:space="preserve">                  &lt;/li&gt;</w:t>
+      </w:r>
+    </w:p>
+    <w:p>
+      <w:pPr>
+        <w:spacing w:after="0" w:line="240" w:lineRule="auto"/>
+        <w:ind w:left="720"/>
+        <w:rPr>
+          <w:color w:val="E97132" w:themeColor="accent2"/>
+          <w:lang w:val="en-GB"/>
+        </w:rPr>
+      </w:pPr>
+      <w:r>
+        <w:rPr>
+          <w:color w:val="E97132" w:themeColor="accent2"/>
+          <w:lang w:val="en-GB"/>
+        </w:rPr>
+        <w:t xml:space="preserve">                  &lt;li class="nav-item"&gt;</w:t>
+      </w:r>
+    </w:p>
+    <w:p>
+      <w:pPr>
+        <w:spacing w:after="0" w:line="240" w:lineRule="auto"/>
+        <w:ind w:left="720"/>
+        <w:rPr>
+          <w:color w:val="E97132" w:themeColor="accent2"/>
+          <w:lang w:val="en-GB"/>
+        </w:rPr>
+      </w:pPr>
+      <w:r>
+        <w:rPr>
+          <w:color w:val="E97132" w:themeColor="accent2"/>
+          <w:lang w:val="en-GB"/>
+        </w:rPr>
+        <w:t xml:space="preserve">                    &lt;a class="nav-link" </w:t>
+      </w:r>
+      <w:proofErr w:type="spellStart"/>
+      <w:r>
+        <w:rPr>
+          <w:color w:val="E97132" w:themeColor="accent2"/>
+          <w:lang w:val="en-GB"/>
+        </w:rPr>
+        <w:t>href</w:t>
+      </w:r>
+      <w:proofErr w:type="spellEnd"/>
+      <w:r>
+        <w:rPr>
+          <w:color w:val="E97132" w:themeColor="accent2"/>
+          <w:lang w:val="en-GB"/>
+        </w:rPr>
+        <w:t xml:space="preserve">="#"&gt;Les </w:t>
+      </w:r>
+      <w:proofErr w:type="spellStart"/>
+      <w:r>
+        <w:rPr>
+          <w:color w:val="E97132" w:themeColor="accent2"/>
+          <w:lang w:val="en-GB"/>
+        </w:rPr>
+        <w:t>réservations</w:t>
+      </w:r>
+      <w:proofErr w:type="spellEnd"/>
+      <w:r>
+        <w:rPr>
+          <w:color w:val="E97132" w:themeColor="accent2"/>
+          <w:lang w:val="en-GB"/>
+        </w:rPr>
+        <w:t>&lt;/a&gt;</w:t>
+      </w:r>
+    </w:p>
+    <w:p>
+      <w:pPr>
+        <w:spacing w:after="0" w:line="240" w:lineRule="auto"/>
+        <w:ind w:left="720"/>
+        <w:rPr>
+          <w:color w:val="E97132" w:themeColor="accent2"/>
+          <w:lang w:val="en-GB"/>
+        </w:rPr>
+      </w:pPr>
+      <w:r>
+        <w:rPr>
+          <w:color w:val="E97132" w:themeColor="accent2"/>
+          <w:lang w:val="en-GB"/>
+        </w:rPr>
+        <w:t xml:space="preserve">                  &lt;/li&gt;</w:t>
+      </w:r>
+    </w:p>
+    <w:p>
+      <w:pPr>
+        <w:spacing w:after="0" w:line="240" w:lineRule="auto"/>
+        <w:ind w:left="720"/>
+        <w:rPr>
+          <w:color w:val="E97132" w:themeColor="accent2"/>
+          <w:lang w:val="en-GB"/>
+        </w:rPr>
+      </w:pPr>
+      <w:r>
+        <w:rPr>
+          <w:color w:val="E97132" w:themeColor="accent2"/>
+          <w:lang w:val="en-GB"/>
+        </w:rPr>
+        <w:t xml:space="preserve">                  &lt;li class="nav-item"&gt;</w:t>
+      </w:r>
+    </w:p>
+    <w:p>
+      <w:pPr>
+        <w:spacing w:after="0" w:line="240" w:lineRule="auto"/>
+        <w:ind w:left="720"/>
+        <w:rPr>
+          <w:color w:val="E97132" w:themeColor="accent2"/>
+          <w:lang w:val="en-GB"/>
+        </w:rPr>
+      </w:pPr>
+      <w:r>
+        <w:rPr>
+          <w:color w:val="E97132" w:themeColor="accent2"/>
+          <w:lang w:val="en-GB"/>
+        </w:rPr>
+        <w:t xml:space="preserve">                    &lt;a class="nav-link" </w:t>
+      </w:r>
+      <w:proofErr w:type="spellStart"/>
+      <w:r>
+        <w:rPr>
+          <w:color w:val="E97132" w:themeColor="accent2"/>
+          <w:lang w:val="en-GB"/>
+        </w:rPr>
+        <w:t>href</w:t>
+      </w:r>
+      <w:proofErr w:type="spellEnd"/>
+      <w:r>
+        <w:rPr>
+          <w:color w:val="E97132" w:themeColor="accent2"/>
+          <w:lang w:val="en-GB"/>
+        </w:rPr>
+        <w:t xml:space="preserve">="#"&gt;Mon </w:t>
+      </w:r>
+      <w:proofErr w:type="spellStart"/>
+      <w:r>
+        <w:rPr>
+          <w:color w:val="E97132" w:themeColor="accent2"/>
+          <w:lang w:val="en-GB"/>
+        </w:rPr>
+        <w:t>compte</w:t>
+      </w:r>
+      <w:proofErr w:type="spellEnd"/>
+      <w:r>
+        <w:rPr>
+          <w:color w:val="E97132" w:themeColor="accent2"/>
+          <w:lang w:val="en-GB"/>
+        </w:rPr>
+        <w:t>&lt;/a&gt;</w:t>
+      </w:r>
+    </w:p>
+    <w:p>
+      <w:pPr>
+        <w:spacing w:after="0" w:line="240" w:lineRule="auto"/>
+        <w:ind w:left="720"/>
+        <w:rPr>
+          <w:color w:val="E97132" w:themeColor="accent2"/>
+          <w:lang w:val="en-GB"/>
+        </w:rPr>
+      </w:pPr>
+      <w:r>
+        <w:rPr>
+          <w:color w:val="E97132" w:themeColor="accent2"/>
+          <w:lang w:val="en-GB"/>
+        </w:rPr>
+        <w:t xml:space="preserve">                  &lt;/li&gt;</w:t>
+      </w:r>
+    </w:p>
+    <w:p>
+      <w:pPr>
+        <w:spacing w:after="0" w:line="240" w:lineRule="auto"/>
+        <w:ind w:left="720"/>
+        <w:rPr>
+          <w:color w:val="E97132" w:themeColor="accent2"/>
+          <w:lang w:val="en-GB"/>
+        </w:rPr>
+      </w:pPr>
+      <w:r>
+        <w:rPr>
+          <w:color w:val="E97132" w:themeColor="accent2"/>
+          <w:lang w:val="en-GB"/>
+        </w:rPr>
+        <w:t xml:space="preserve">                  &lt;li class="nav-item"&gt;</w:t>
+      </w:r>
+    </w:p>
+    <w:p>
+      <w:pPr>
+        <w:spacing w:after="0" w:line="240" w:lineRule="auto"/>
+        <w:ind w:left="720"/>
+        <w:rPr>
+          <w:color w:val="E97132" w:themeColor="accent2"/>
+          <w:lang w:val="en-GB"/>
+        </w:rPr>
+      </w:pPr>
+      <w:r>
+        <w:rPr>
+          <w:color w:val="E97132" w:themeColor="accent2"/>
+          <w:lang w:val="en-GB"/>
+        </w:rPr>
+        <w:t xml:space="preserve">                    &lt;a class="nav-link" </w:t>
+      </w:r>
+      <w:proofErr w:type="spellStart"/>
+      <w:r>
+        <w:rPr>
+          <w:color w:val="E97132" w:themeColor="accent2"/>
+          <w:lang w:val="en-GB"/>
+        </w:rPr>
+        <w:t>href</w:t>
+      </w:r>
+      <w:proofErr w:type="spellEnd"/>
+      <w:r>
+        <w:rPr>
+          <w:color w:val="E97132" w:themeColor="accent2"/>
+          <w:lang w:val="en-GB"/>
+        </w:rPr>
+        <w:t>="#"&gt;Connexion/</w:t>
+      </w:r>
+      <w:proofErr w:type="spellStart"/>
+      <w:r>
+        <w:rPr>
+          <w:color w:val="E97132" w:themeColor="accent2"/>
+          <w:lang w:val="en-GB"/>
+        </w:rPr>
+        <w:t>Deconnexion</w:t>
+      </w:r>
+      <w:proofErr w:type="spellEnd"/>
+      <w:r>
+        <w:rPr>
+          <w:color w:val="E97132" w:themeColor="accent2"/>
+          <w:lang w:val="en-GB"/>
+        </w:rPr>
+        <w:t>&lt;/a&gt;</w:t>
+      </w:r>
+    </w:p>
+    <w:p>
+      <w:pPr>
+        <w:spacing w:after="0" w:line="240" w:lineRule="auto"/>
+        <w:ind w:left="720"/>
+        <w:rPr>
+          <w:color w:val="E97132" w:themeColor="accent2"/>
+          <w:lang w:val="en-GB"/>
+        </w:rPr>
+      </w:pPr>
+      <w:r>
+        <w:rPr>
+          <w:color w:val="E97132" w:themeColor="accent2"/>
+          <w:lang w:val="en-GB"/>
+        </w:rPr>
+        <w:t xml:space="preserve">                  &lt;/li&gt;</w:t>
+      </w:r>
+    </w:p>
+    <w:p>
+      <w:pPr>
+        <w:spacing w:after="0" w:line="240" w:lineRule="auto"/>
+        <w:ind w:left="720"/>
+        <w:rPr>
+          <w:color w:val="E97132" w:themeColor="accent2"/>
+          <w:lang w:val="en-GB"/>
+        </w:rPr>
+      </w:pPr>
+      <w:r>
+        <w:rPr>
+          <w:color w:val="E97132" w:themeColor="accent2"/>
+          <w:lang w:val="en-GB"/>
+        </w:rPr>
+        <w:t xml:space="preserve">                &lt;/ul&gt;</w:t>
+      </w:r>
+    </w:p>
+    <w:p>
+      <w:pPr>
+        <w:spacing w:after="0" w:line="240" w:lineRule="auto"/>
+        <w:ind w:left="720"/>
+        <w:rPr>
+          <w:color w:val="E97132" w:themeColor="accent2"/>
+          <w:lang w:val="en-GB"/>
+        </w:rPr>
+      </w:pPr>
+      <w:r>
+        <w:rPr>
+          <w:color w:val="E97132" w:themeColor="accent2"/>
+          <w:lang w:val="en-GB"/>
+        </w:rPr>
+        <w:t xml:space="preserve">              &lt;/div&gt;</w:t>
+      </w:r>
+    </w:p>
+    <w:p>
+      <w:pPr>
+        <w:spacing w:after="0" w:line="240" w:lineRule="auto"/>
+        <w:ind w:left="720"/>
+        <w:rPr>
+          <w:color w:val="E97132" w:themeColor="accent2"/>
+          <w:lang w:val="en-GB"/>
+        </w:rPr>
+      </w:pPr>
+      <w:r>
+        <w:rPr>
+          <w:color w:val="E97132" w:themeColor="accent2"/>
+          <w:lang w:val="en-GB"/>
+        </w:rPr>
+        <w:t xml:space="preserve">            &lt;/div&gt;</w:t>
+      </w:r>
+    </w:p>
+    <w:p>
+      <w:pPr>
+        <w:spacing w:after="0" w:line="240" w:lineRule="auto"/>
+        <w:ind w:left="720"/>
+        <w:rPr>
+          <w:color w:val="E97132" w:themeColor="accent2"/>
+          <w:lang w:val="en-GB"/>
+        </w:rPr>
+      </w:pPr>
+      <w:r>
+        <w:rPr>
+          <w:color w:val="E97132" w:themeColor="accent2"/>
+          <w:lang w:val="en-GB"/>
+        </w:rPr>
+        <w:t xml:space="preserve">          &lt;/nav&gt;</w:t>
+      </w:r>
+    </w:p>
+    <w:p>
+      <w:pPr>
+        <w:spacing w:after="0" w:line="240" w:lineRule="auto"/>
+        <w:ind w:left="720"/>
+        <w:rPr>
+          <w:color w:val="E97132" w:themeColor="accent2"/>
+          <w:lang w:val="en-GB"/>
+        </w:rPr>
+      </w:pPr>
+      <w:r>
+        <w:rPr>
+          <w:color w:val="E97132" w:themeColor="accent2"/>
+          <w:lang w:val="en-GB"/>
+        </w:rPr>
+        <w:t xml:space="preserve">    &lt;/header&gt;</w:t>
+      </w:r>
+    </w:p>
+    <w:p>
+      <w:pPr>
+        <w:spacing w:after="0" w:line="240" w:lineRule="auto"/>
+        <w:ind w:left="720"/>
+        <w:rPr>
+          <w:lang w:val="en-GB"/>
+        </w:rPr>
+      </w:pPr>
+      <w:r>
+        <w:rPr>
+          <w:highlight w:val="yellow"/>
+          <w:lang w:val="en-GB"/>
+        </w:rPr>
+        <w:t>FOOTER</w:t>
+      </w:r>
+    </w:p>
+    <w:p>
+      <w:pPr>
+        <w:ind w:left="720"/>
+        <w:rPr>
+          <w:color w:val="E97132" w:themeColor="accent2"/>
+          <w:lang w:val="en-GB"/>
+        </w:rPr>
+      </w:pPr>
+    </w:p>
+    <w:p>
+      <w:pPr>
+        <w:spacing w:after="0" w:line="240" w:lineRule="auto"/>
+        <w:ind w:left="720"/>
+        <w:rPr>
+          <w:color w:val="E97132" w:themeColor="accent2"/>
+          <w:lang w:val="en-GB"/>
+        </w:rPr>
+      </w:pPr>
+      <w:r>
+        <w:rPr>
+          <w:color w:val="E97132" w:themeColor="accent2"/>
+          <w:lang w:val="en-GB"/>
+        </w:rPr>
+        <w:t xml:space="preserve">   &lt;header&gt;</w:t>
+      </w:r>
+    </w:p>
+    <w:p>
+      <w:pPr>
+        <w:spacing w:after="0" w:line="240" w:lineRule="auto"/>
+        <w:ind w:left="720"/>
+        <w:rPr>
+          <w:color w:val="E97132" w:themeColor="accent2"/>
+          <w:lang w:val="en-GB"/>
+        </w:rPr>
+      </w:pPr>
+      <w:r>
+        <w:rPr>
+          <w:color w:val="E97132" w:themeColor="accent2"/>
+          <w:lang w:val="en-GB"/>
+        </w:rPr>
+        <w:t xml:space="preserve">        &lt;nav class="navbar navbar-expand-</w:t>
+      </w:r>
+      <w:proofErr w:type="spellStart"/>
+      <w:r>
+        <w:rPr>
+          <w:color w:val="E97132" w:themeColor="accent2"/>
+          <w:lang w:val="en-GB"/>
+        </w:rPr>
+        <w:t>lg</w:t>
+      </w:r>
+      <w:proofErr w:type="spellEnd"/>
+      <w:r>
+        <w:rPr>
+          <w:color w:val="E97132" w:themeColor="accent2"/>
+          <w:lang w:val="en-GB"/>
+        </w:rPr>
+        <w:t xml:space="preserve"> </w:t>
+      </w:r>
+      <w:proofErr w:type="spellStart"/>
+      <w:r>
+        <w:rPr>
+          <w:color w:val="E97132" w:themeColor="accent2"/>
+          <w:lang w:val="en-GB"/>
+        </w:rPr>
+        <w:t>bg</w:t>
+      </w:r>
+      <w:proofErr w:type="spellEnd"/>
+      <w:r>
+        <w:rPr>
+          <w:color w:val="E97132" w:themeColor="accent2"/>
+          <w:lang w:val="en-GB"/>
+        </w:rPr>
+        <w:t>-dark" data-bs-theme="dark"&gt;</w:t>
+      </w:r>
+    </w:p>
+    <w:p>
+      <w:pPr>
+        <w:spacing w:after="0" w:line="240" w:lineRule="auto"/>
+        <w:ind w:left="720"/>
+        <w:rPr>
+          <w:color w:val="E97132" w:themeColor="accent2"/>
+          <w:lang w:val="en-GB"/>
+        </w:rPr>
+      </w:pPr>
+      <w:r>
+        <w:rPr>
+          <w:color w:val="E97132" w:themeColor="accent2"/>
+          <w:lang w:val="en-GB"/>
+        </w:rPr>
+        <w:t xml:space="preserve">            &lt;div class="container-fluid"&gt;</w:t>
+      </w:r>
+    </w:p>
+    <w:p>
+      <w:pPr>
+        <w:spacing w:after="0" w:line="240" w:lineRule="auto"/>
+        <w:ind w:left="720"/>
+        <w:rPr>
+          <w:color w:val="E97132" w:themeColor="accent2"/>
+          <w:lang w:val="en-GB"/>
+        </w:rPr>
+      </w:pPr>
+      <w:r>
+        <w:rPr>
+          <w:color w:val="E97132" w:themeColor="accent2"/>
+          <w:lang w:val="en-GB"/>
+        </w:rPr>
+        <w:t xml:space="preserve">              &lt;a class="navbar-brand" </w:t>
+      </w:r>
+      <w:proofErr w:type="spellStart"/>
+      <w:r>
+        <w:rPr>
+          <w:color w:val="E97132" w:themeColor="accent2"/>
+          <w:lang w:val="en-GB"/>
+        </w:rPr>
+        <w:t>href</w:t>
+      </w:r>
+      <w:proofErr w:type="spellEnd"/>
+      <w:r>
+        <w:rPr>
+          <w:color w:val="E97132" w:themeColor="accent2"/>
+          <w:lang w:val="en-GB"/>
+        </w:rPr>
+        <w:t>="/"&gt;Quai Antique&lt;/a&gt;</w:t>
+      </w:r>
+    </w:p>
+    <w:p>
+      <w:pPr>
+        <w:spacing w:after="0" w:line="240" w:lineRule="auto"/>
+        <w:ind w:left="720"/>
+        <w:rPr>
+          <w:color w:val="E97132" w:themeColor="accent2"/>
+          <w:lang w:val="en-GB"/>
+        </w:rPr>
+      </w:pPr>
+      <w:r>
+        <w:rPr>
+          <w:color w:val="E97132" w:themeColor="accent2"/>
+          <w:lang w:val="en-GB"/>
+        </w:rPr>
+        <w:t xml:space="preserve">              &lt;button class="navbar-toggler" type="button" data-bs-toggle="collapse" data-bs-target="#</w:t>
+      </w:r>
+      <w:proofErr w:type="spellStart"/>
+      <w:r>
+        <w:rPr>
+          <w:color w:val="E97132" w:themeColor="accent2"/>
+          <w:lang w:val="en-GB"/>
+        </w:rPr>
+        <w:t>navbarSupportedContent</w:t>
+      </w:r>
+      <w:proofErr w:type="spellEnd"/>
+      <w:r>
+        <w:rPr>
+          <w:color w:val="E97132" w:themeColor="accent2"/>
+          <w:lang w:val="en-GB"/>
+        </w:rPr>
+        <w:t>" aria-controls="</w:t>
+      </w:r>
+      <w:proofErr w:type="spellStart"/>
+      <w:r>
+        <w:rPr>
+          <w:color w:val="E97132" w:themeColor="accent2"/>
+          <w:lang w:val="en-GB"/>
+        </w:rPr>
+        <w:t>navbarSupportedContent</w:t>
+      </w:r>
+      <w:proofErr w:type="spellEnd"/>
+      <w:r>
+        <w:rPr>
+          <w:color w:val="E97132" w:themeColor="accent2"/>
+          <w:lang w:val="en-GB"/>
+        </w:rPr>
+        <w:t>" aria-expanded="false" aria-label="Toggle navigation"&gt;</w:t>
+      </w:r>
+    </w:p>
+    <w:p>
+      <w:pPr>
+        <w:spacing w:after="0" w:line="240" w:lineRule="auto"/>
+        <w:ind w:left="720"/>
+        <w:rPr>
+          <w:color w:val="E97132" w:themeColor="accent2"/>
+          <w:lang w:val="en-GB"/>
+        </w:rPr>
+      </w:pPr>
+      <w:r>
+        <w:rPr>
+          <w:color w:val="E97132" w:themeColor="accent2"/>
+          <w:lang w:val="en-GB"/>
+        </w:rPr>
+        <w:t xml:space="preserve">                &lt;span class="navbar-toggler-icon"&gt;&lt;/span&gt;</w:t>
+      </w:r>
+    </w:p>
+    <w:p>
+      <w:pPr>
+        <w:spacing w:after="0" w:line="240" w:lineRule="auto"/>
+        <w:ind w:left="720"/>
+        <w:rPr>
+          <w:color w:val="E97132" w:themeColor="accent2"/>
+          <w:lang w:val="en-GB"/>
+        </w:rPr>
+      </w:pPr>
+      <w:r>
+        <w:rPr>
+          <w:color w:val="E97132" w:themeColor="accent2"/>
+          <w:lang w:val="en-GB"/>
+        </w:rPr>
+        <w:t xml:space="preserve">              &lt;/button&gt;</w:t>
+      </w:r>
+    </w:p>
+    <w:p>
+      <w:pPr>
+        <w:spacing w:after="0" w:line="240" w:lineRule="auto"/>
+        <w:ind w:left="720"/>
+        <w:rPr>
+          <w:color w:val="E97132" w:themeColor="accent2"/>
+          <w:lang w:val="en-GB"/>
+        </w:rPr>
+      </w:pPr>
+      <w:r>
+        <w:rPr>
+          <w:color w:val="E97132" w:themeColor="accent2"/>
+          <w:lang w:val="en-GB"/>
+        </w:rPr>
+        <w:t xml:space="preserve">              &lt;div class="collapse navbar-collapse" id="</w:t>
+      </w:r>
+      <w:proofErr w:type="spellStart"/>
+      <w:r>
+        <w:rPr>
+          <w:color w:val="E97132" w:themeColor="accent2"/>
+          <w:lang w:val="en-GB"/>
+        </w:rPr>
+        <w:t>navbarSupportedContent</w:t>
+      </w:r>
+      <w:proofErr w:type="spellEnd"/>
+      <w:r>
+        <w:rPr>
+          <w:color w:val="E97132" w:themeColor="accent2"/>
+          <w:lang w:val="en-GB"/>
+        </w:rPr>
+        <w:t>"&gt;</w:t>
+      </w:r>
+    </w:p>
+    <w:p>
+      <w:pPr>
+        <w:spacing w:after="0" w:line="240" w:lineRule="auto"/>
+        <w:ind w:left="720"/>
+        <w:rPr>
+          <w:color w:val="E97132" w:themeColor="accent2"/>
+          <w:lang w:val="en-GB"/>
+        </w:rPr>
+      </w:pPr>
+      <w:r>
+        <w:rPr>
+          <w:color w:val="E97132" w:themeColor="accent2"/>
+          <w:lang w:val="en-GB"/>
+        </w:rPr>
+        <w:lastRenderedPageBreak/>
+        <w:t xml:space="preserve">                &lt;ul class="navbar-nav </w:t>
+      </w:r>
+      <w:proofErr w:type="spellStart"/>
+      <w:r>
+        <w:rPr>
+          <w:color w:val="E97132" w:themeColor="accent2"/>
+          <w:lang w:val="en-GB"/>
+        </w:rPr>
+        <w:t>ms</w:t>
+      </w:r>
+      <w:proofErr w:type="spellEnd"/>
+      <w:r>
+        <w:rPr>
+          <w:color w:val="E97132" w:themeColor="accent2"/>
+          <w:lang w:val="en-GB"/>
+        </w:rPr>
+        <w:t>-auto mb-2 mb-lg-0"&gt;</w:t>
+      </w:r>
+    </w:p>
+    <w:p>
+      <w:pPr>
+        <w:spacing w:after="0" w:line="240" w:lineRule="auto"/>
+        <w:ind w:left="720"/>
+        <w:rPr>
+          <w:color w:val="E97132" w:themeColor="accent2"/>
+          <w:lang w:val="en-GB"/>
+        </w:rPr>
+      </w:pPr>
+      <w:r>
+        <w:rPr>
+          <w:color w:val="E97132" w:themeColor="accent2"/>
+          <w:lang w:val="en-GB"/>
+        </w:rPr>
+        <w:t xml:space="preserve">                  &lt;li class="nav-item"&gt;</w:t>
+      </w:r>
+    </w:p>
+    <w:p>
+      <w:pPr>
+        <w:spacing w:after="0" w:line="240" w:lineRule="auto"/>
+        <w:ind w:left="720"/>
+        <w:rPr>
+          <w:color w:val="E97132" w:themeColor="accent2"/>
+          <w:lang w:val="en-GB"/>
+        </w:rPr>
+      </w:pPr>
+      <w:r>
+        <w:rPr>
+          <w:color w:val="E97132" w:themeColor="accent2"/>
+          <w:lang w:val="en-GB"/>
+        </w:rPr>
+        <w:t xml:space="preserve">                    &lt;a class="nav-link" </w:t>
+      </w:r>
+      <w:proofErr w:type="spellStart"/>
+      <w:r>
+        <w:rPr>
+          <w:color w:val="E97132" w:themeColor="accent2"/>
+          <w:lang w:val="en-GB"/>
+        </w:rPr>
+        <w:t>href</w:t>
+      </w:r>
+      <w:proofErr w:type="spellEnd"/>
+      <w:r>
+        <w:rPr>
+          <w:color w:val="E97132" w:themeColor="accent2"/>
+          <w:lang w:val="en-GB"/>
+        </w:rPr>
+        <w:t>="/"&gt;</w:t>
+      </w:r>
+      <w:proofErr w:type="spellStart"/>
+      <w:r>
+        <w:rPr>
+          <w:color w:val="E97132" w:themeColor="accent2"/>
+          <w:lang w:val="en-GB"/>
+        </w:rPr>
+        <w:t>Accueil</w:t>
+      </w:r>
+      <w:proofErr w:type="spellEnd"/>
+      <w:r>
+        <w:rPr>
+          <w:color w:val="E97132" w:themeColor="accent2"/>
+          <w:lang w:val="en-GB"/>
+        </w:rPr>
+        <w:t>&lt;/a&gt;</w:t>
+      </w:r>
+    </w:p>
+    <w:p>
+      <w:pPr>
+        <w:spacing w:after="0" w:line="240" w:lineRule="auto"/>
+        <w:ind w:left="720"/>
+        <w:rPr>
+          <w:color w:val="E97132" w:themeColor="accent2"/>
+          <w:lang w:val="en-GB"/>
+        </w:rPr>
+      </w:pPr>
+      <w:r>
+        <w:rPr>
+          <w:color w:val="E97132" w:themeColor="accent2"/>
+          <w:lang w:val="en-GB"/>
+        </w:rPr>
+        <w:t xml:space="preserve">                  &lt;/li&gt;</w:t>
+      </w:r>
+    </w:p>
+    <w:p>
+      <w:pPr>
+        <w:spacing w:after="0" w:line="240" w:lineRule="auto"/>
+        <w:ind w:left="720"/>
+        <w:rPr>
+          <w:color w:val="E97132" w:themeColor="accent2"/>
+          <w:lang w:val="en-GB"/>
+        </w:rPr>
+      </w:pPr>
+      <w:r>
+        <w:rPr>
+          <w:color w:val="E97132" w:themeColor="accent2"/>
+          <w:lang w:val="en-GB"/>
+        </w:rPr>
+        <w:t xml:space="preserve">                  &lt;li class="nav-item"&gt;</w:t>
+      </w:r>
+    </w:p>
+    <w:p>
+      <w:pPr>
+        <w:spacing w:after="0" w:line="240" w:lineRule="auto"/>
+        <w:ind w:left="720"/>
+        <w:rPr>
+          <w:color w:val="E97132" w:themeColor="accent2"/>
+          <w:lang w:val="en-GB"/>
+        </w:rPr>
+      </w:pPr>
+      <w:r>
+        <w:rPr>
+          <w:color w:val="E97132" w:themeColor="accent2"/>
+          <w:lang w:val="en-GB"/>
+        </w:rPr>
+        <w:t xml:space="preserve">                    &lt;a class="nav-link" </w:t>
+      </w:r>
+      <w:proofErr w:type="spellStart"/>
+      <w:r>
+        <w:rPr>
+          <w:color w:val="E97132" w:themeColor="accent2"/>
+          <w:lang w:val="en-GB"/>
+        </w:rPr>
+        <w:t>href</w:t>
+      </w:r>
+      <w:proofErr w:type="spellEnd"/>
+      <w:r>
+        <w:rPr>
+          <w:color w:val="E97132" w:themeColor="accent2"/>
+          <w:lang w:val="en-GB"/>
+        </w:rPr>
+        <w:t>="/</w:t>
+      </w:r>
+      <w:proofErr w:type="spellStart"/>
+      <w:r>
+        <w:rPr>
+          <w:color w:val="E97132" w:themeColor="accent2"/>
+          <w:lang w:val="en-GB"/>
+        </w:rPr>
+        <w:t>galerie</w:t>
+      </w:r>
+      <w:proofErr w:type="spellEnd"/>
+      <w:r>
+        <w:rPr>
+          <w:color w:val="E97132" w:themeColor="accent2"/>
+          <w:lang w:val="en-GB"/>
+        </w:rPr>
+        <w:t>"&gt;Galerie&lt;/a&gt;</w:t>
+      </w:r>
+    </w:p>
+    <w:p>
+      <w:pPr>
+        <w:spacing w:after="0" w:line="240" w:lineRule="auto"/>
+        <w:ind w:left="720"/>
+        <w:rPr>
+          <w:color w:val="E97132" w:themeColor="accent2"/>
+          <w:lang w:val="en-GB"/>
+        </w:rPr>
+      </w:pPr>
+      <w:r>
+        <w:rPr>
+          <w:color w:val="E97132" w:themeColor="accent2"/>
+          <w:lang w:val="en-GB"/>
+        </w:rPr>
+        <w:t xml:space="preserve">                  &lt;/li&gt;</w:t>
+      </w:r>
+    </w:p>
+    <w:p>
+      <w:pPr>
+        <w:spacing w:after="0" w:line="240" w:lineRule="auto"/>
+        <w:ind w:left="720"/>
+        <w:rPr>
+          <w:color w:val="E97132" w:themeColor="accent2"/>
+          <w:lang w:val="en-GB"/>
+        </w:rPr>
+      </w:pPr>
+      <w:r>
+        <w:rPr>
+          <w:color w:val="E97132" w:themeColor="accent2"/>
+          <w:lang w:val="en-GB"/>
+        </w:rPr>
+        <w:t xml:space="preserve">                  &lt;li class="nav-item"&gt;</w:t>
+      </w:r>
+    </w:p>
+    <w:p>
+      <w:pPr>
+        <w:spacing w:after="0" w:line="240" w:lineRule="auto"/>
+        <w:ind w:left="720"/>
+        <w:rPr>
+          <w:color w:val="E97132" w:themeColor="accent2"/>
+          <w:lang w:val="en-GB"/>
+        </w:rPr>
+      </w:pPr>
+      <w:r>
+        <w:rPr>
+          <w:color w:val="E97132" w:themeColor="accent2"/>
+          <w:lang w:val="en-GB"/>
+        </w:rPr>
+        <w:t xml:space="preserve">                    &lt;a class="nav-link" </w:t>
+      </w:r>
+      <w:proofErr w:type="spellStart"/>
+      <w:r>
+        <w:rPr>
+          <w:color w:val="E97132" w:themeColor="accent2"/>
+          <w:lang w:val="en-GB"/>
+        </w:rPr>
+        <w:t>href</w:t>
+      </w:r>
+      <w:proofErr w:type="spellEnd"/>
+      <w:r>
+        <w:rPr>
+          <w:color w:val="E97132" w:themeColor="accent2"/>
+          <w:lang w:val="en-GB"/>
+        </w:rPr>
+        <w:t>="#"&gt;La carte&lt;/a&gt;</w:t>
+      </w:r>
+    </w:p>
+    <w:p>
+      <w:pPr>
+        <w:spacing w:after="0" w:line="240" w:lineRule="auto"/>
+        <w:ind w:left="720"/>
+        <w:rPr>
+          <w:color w:val="E97132" w:themeColor="accent2"/>
+          <w:lang w:val="en-GB"/>
+        </w:rPr>
+      </w:pPr>
+      <w:r>
+        <w:rPr>
+          <w:color w:val="E97132" w:themeColor="accent2"/>
+          <w:lang w:val="en-GB"/>
+        </w:rPr>
+        <w:t xml:space="preserve">                  &lt;/li&gt;</w:t>
+      </w:r>
+    </w:p>
+    <w:p>
+      <w:pPr>
+        <w:spacing w:after="0" w:line="240" w:lineRule="auto"/>
+        <w:ind w:left="720"/>
+        <w:rPr>
+          <w:color w:val="E97132" w:themeColor="accent2"/>
+          <w:lang w:val="en-GB"/>
+        </w:rPr>
+      </w:pPr>
+      <w:r>
+        <w:rPr>
+          <w:color w:val="E97132" w:themeColor="accent2"/>
+          <w:lang w:val="en-GB"/>
+        </w:rPr>
+        <w:t xml:space="preserve">                  &lt;li class="nav-item"&gt;</w:t>
+      </w:r>
+    </w:p>
+    <w:p>
+      <w:pPr>
+        <w:spacing w:after="0" w:line="240" w:lineRule="auto"/>
+        <w:ind w:left="720"/>
+        <w:rPr>
+          <w:color w:val="E97132" w:themeColor="accent2"/>
+          <w:lang w:val="en-GB"/>
+        </w:rPr>
+      </w:pPr>
+      <w:r>
+        <w:rPr>
+          <w:color w:val="E97132" w:themeColor="accent2"/>
+          <w:lang w:val="en-GB"/>
+        </w:rPr>
+        <w:t xml:space="preserve">                    &lt;a class="nav-link" </w:t>
+      </w:r>
+      <w:proofErr w:type="spellStart"/>
+      <w:r>
+        <w:rPr>
+          <w:color w:val="E97132" w:themeColor="accent2"/>
+          <w:lang w:val="en-GB"/>
+        </w:rPr>
+        <w:t>href</w:t>
+      </w:r>
+      <w:proofErr w:type="spellEnd"/>
+      <w:r>
+        <w:rPr>
+          <w:color w:val="E97132" w:themeColor="accent2"/>
+          <w:lang w:val="en-GB"/>
+        </w:rPr>
+        <w:t xml:space="preserve">="#"&gt;Les </w:t>
+      </w:r>
+      <w:proofErr w:type="spellStart"/>
+      <w:r>
+        <w:rPr>
+          <w:color w:val="E97132" w:themeColor="accent2"/>
+          <w:lang w:val="en-GB"/>
+        </w:rPr>
+        <w:t>réservations</w:t>
+      </w:r>
+      <w:proofErr w:type="spellEnd"/>
+      <w:r>
+        <w:rPr>
+          <w:color w:val="E97132" w:themeColor="accent2"/>
+          <w:lang w:val="en-GB"/>
+        </w:rPr>
+        <w:t>&lt;/a&gt;</w:t>
+      </w:r>
+    </w:p>
+    <w:p>
+      <w:pPr>
+        <w:spacing w:after="0" w:line="240" w:lineRule="auto"/>
+        <w:ind w:left="720"/>
+        <w:rPr>
+          <w:color w:val="E97132" w:themeColor="accent2"/>
+          <w:lang w:val="en-GB"/>
+        </w:rPr>
+      </w:pPr>
+      <w:r>
+        <w:rPr>
+          <w:color w:val="E97132" w:themeColor="accent2"/>
+          <w:lang w:val="en-GB"/>
+        </w:rPr>
+        <w:t xml:space="preserve">                  &lt;/li&gt;</w:t>
+      </w:r>
+    </w:p>
+    <w:p>
+      <w:pPr>
+        <w:spacing w:after="0" w:line="240" w:lineRule="auto"/>
+        <w:ind w:left="720"/>
+        <w:rPr>
+          <w:color w:val="E97132" w:themeColor="accent2"/>
+          <w:lang w:val="en-GB"/>
+        </w:rPr>
+      </w:pPr>
+      <w:r>
+        <w:rPr>
+          <w:color w:val="E97132" w:themeColor="accent2"/>
+          <w:lang w:val="en-GB"/>
+        </w:rPr>
+        <w:t xml:space="preserve">                  &lt;li class="nav-item"&gt;</w:t>
+      </w:r>
+    </w:p>
+    <w:p>
+      <w:pPr>
+        <w:spacing w:after="0" w:line="240" w:lineRule="auto"/>
+        <w:ind w:left="720"/>
+        <w:rPr>
+          <w:color w:val="E97132" w:themeColor="accent2"/>
+          <w:lang w:val="en-GB"/>
+        </w:rPr>
+      </w:pPr>
+      <w:r>
+        <w:rPr>
+          <w:color w:val="E97132" w:themeColor="accent2"/>
+          <w:lang w:val="en-GB"/>
+        </w:rPr>
+        <w:t xml:space="preserve">                    &lt;a class="nav-link" </w:t>
+      </w:r>
+      <w:proofErr w:type="spellStart"/>
+      <w:r>
+        <w:rPr>
+          <w:color w:val="E97132" w:themeColor="accent2"/>
+          <w:lang w:val="en-GB"/>
+        </w:rPr>
+        <w:t>href</w:t>
+      </w:r>
+      <w:proofErr w:type="spellEnd"/>
+      <w:r>
+        <w:rPr>
+          <w:color w:val="E97132" w:themeColor="accent2"/>
+          <w:lang w:val="en-GB"/>
+        </w:rPr>
+        <w:t xml:space="preserve">="#"&gt;Mon </w:t>
+      </w:r>
+      <w:proofErr w:type="spellStart"/>
+      <w:r>
+        <w:rPr>
+          <w:color w:val="E97132" w:themeColor="accent2"/>
+          <w:lang w:val="en-GB"/>
+        </w:rPr>
+        <w:t>compte</w:t>
+      </w:r>
+      <w:proofErr w:type="spellEnd"/>
+      <w:r>
+        <w:rPr>
+          <w:color w:val="E97132" w:themeColor="accent2"/>
+          <w:lang w:val="en-GB"/>
+        </w:rPr>
+        <w:t>&lt;/a&gt;</w:t>
+      </w:r>
+    </w:p>
+    <w:p>
+      <w:pPr>
+        <w:spacing w:after="0" w:line="240" w:lineRule="auto"/>
+        <w:ind w:left="720"/>
+        <w:rPr>
+          <w:color w:val="E97132" w:themeColor="accent2"/>
+          <w:lang w:val="en-GB"/>
+        </w:rPr>
+      </w:pPr>
+      <w:r>
+        <w:rPr>
+          <w:color w:val="E97132" w:themeColor="accent2"/>
+          <w:lang w:val="en-GB"/>
+        </w:rPr>
+        <w:t xml:space="preserve">                  &lt;/li&gt;</w:t>
+      </w:r>
+    </w:p>
+    <w:p>
+      <w:pPr>
+        <w:spacing w:after="0" w:line="240" w:lineRule="auto"/>
+        <w:ind w:left="720"/>
+        <w:rPr>
+          <w:color w:val="E97132" w:themeColor="accent2"/>
+          <w:lang w:val="en-GB"/>
+        </w:rPr>
+      </w:pPr>
+      <w:r>
+        <w:rPr>
+          <w:color w:val="E97132" w:themeColor="accent2"/>
+          <w:lang w:val="en-GB"/>
+        </w:rPr>
+        <w:t xml:space="preserve">                  &lt;li class="nav-item"&gt;</w:t>
+      </w:r>
+    </w:p>
+    <w:p>
+      <w:pPr>
+        <w:spacing w:after="0" w:line="240" w:lineRule="auto"/>
+        <w:ind w:left="720"/>
+        <w:rPr>
+          <w:color w:val="E97132" w:themeColor="accent2"/>
+          <w:lang w:val="en-GB"/>
+        </w:rPr>
+      </w:pPr>
+      <w:r>
+        <w:rPr>
+          <w:color w:val="E97132" w:themeColor="accent2"/>
+          <w:lang w:val="en-GB"/>
+        </w:rPr>
+        <w:t xml:space="preserve">                    &lt;a class="nav-link" </w:t>
+      </w:r>
+      <w:proofErr w:type="spellStart"/>
+      <w:r>
+        <w:rPr>
+          <w:color w:val="E97132" w:themeColor="accent2"/>
+          <w:lang w:val="en-GB"/>
+        </w:rPr>
+        <w:t>href</w:t>
+      </w:r>
+      <w:proofErr w:type="spellEnd"/>
+      <w:r>
+        <w:rPr>
+          <w:color w:val="E97132" w:themeColor="accent2"/>
+          <w:lang w:val="en-GB"/>
+        </w:rPr>
+        <w:t>="#"&gt;Connexion/</w:t>
+      </w:r>
+      <w:proofErr w:type="spellStart"/>
+      <w:r>
+        <w:rPr>
+          <w:color w:val="E97132" w:themeColor="accent2"/>
+          <w:lang w:val="en-GB"/>
+        </w:rPr>
+        <w:t>Deconnexion</w:t>
+      </w:r>
+      <w:proofErr w:type="spellEnd"/>
+      <w:r>
+        <w:rPr>
+          <w:color w:val="E97132" w:themeColor="accent2"/>
+          <w:lang w:val="en-GB"/>
+        </w:rPr>
+        <w:t>&lt;/a&gt;</w:t>
+      </w:r>
+    </w:p>
+    <w:p>
+      <w:pPr>
+        <w:spacing w:after="0" w:line="240" w:lineRule="auto"/>
+        <w:ind w:left="720"/>
+        <w:rPr>
+          <w:color w:val="E97132" w:themeColor="accent2"/>
+          <w:lang w:val="en-GB"/>
+        </w:rPr>
+      </w:pPr>
+      <w:r>
+        <w:rPr>
+          <w:color w:val="E97132" w:themeColor="accent2"/>
+          <w:lang w:val="en-GB"/>
+        </w:rPr>
+        <w:t xml:space="preserve">                  &lt;/li&gt;</w:t>
+      </w:r>
+    </w:p>
+    <w:p>
+      <w:pPr>
+        <w:spacing w:after="0" w:line="240" w:lineRule="auto"/>
+        <w:ind w:left="720"/>
+        <w:rPr>
+          <w:color w:val="E97132" w:themeColor="accent2"/>
+          <w:lang w:val="en-GB"/>
+        </w:rPr>
+      </w:pPr>
+      <w:r>
+        <w:rPr>
+          <w:color w:val="E97132" w:themeColor="accent2"/>
+          <w:lang w:val="en-GB"/>
+        </w:rPr>
+        <w:t xml:space="preserve">                &lt;/ul&gt;</w:t>
+      </w:r>
+    </w:p>
+    <w:p>
+      <w:pPr>
+        <w:spacing w:after="0" w:line="240" w:lineRule="auto"/>
+        <w:ind w:left="720"/>
+        <w:rPr>
+          <w:color w:val="E97132" w:themeColor="accent2"/>
+          <w:lang w:val="en-GB"/>
+        </w:rPr>
+      </w:pPr>
+      <w:r>
+        <w:rPr>
+          <w:color w:val="E97132" w:themeColor="accent2"/>
+          <w:lang w:val="en-GB"/>
+        </w:rPr>
+        <w:t xml:space="preserve">              &lt;/div&gt;</w:t>
+      </w:r>
+    </w:p>
+    <w:p>
+      <w:pPr>
+        <w:spacing w:after="0" w:line="240" w:lineRule="auto"/>
+        <w:ind w:left="720"/>
+        <w:rPr>
+          <w:color w:val="E97132" w:themeColor="accent2"/>
+          <w:lang w:val="en-GB"/>
+        </w:rPr>
+      </w:pPr>
+      <w:r>
+        <w:rPr>
+          <w:color w:val="E97132" w:themeColor="accent2"/>
+          <w:lang w:val="en-GB"/>
+        </w:rPr>
+        <w:t xml:space="preserve">            &lt;/div&gt;</w:t>
+      </w:r>
+    </w:p>
+    <w:p>
+      <w:pPr>
+        <w:spacing w:after="0" w:line="240" w:lineRule="auto"/>
+        <w:ind w:left="720"/>
+        <w:rPr>
+          <w:color w:val="E97132" w:themeColor="accent2"/>
+          <w:lang w:val="en-GB"/>
+        </w:rPr>
+      </w:pPr>
+      <w:r>
+        <w:rPr>
+          <w:color w:val="E97132" w:themeColor="accent2"/>
+          <w:lang w:val="en-GB"/>
+        </w:rPr>
+        <w:t xml:space="preserve">          &lt;/nav&gt;</w:t>
+      </w:r>
+    </w:p>
+    <w:p>
+      <w:pPr>
+        <w:spacing w:after="0" w:line="240" w:lineRule="auto"/>
+        <w:ind w:left="720"/>
+        <w:rPr>
+          <w:color w:val="E97132" w:themeColor="accent2"/>
+          <w:lang w:val="en-GB"/>
+        </w:rPr>
+      </w:pPr>
+      <w:r>
+        <w:rPr>
+          <w:color w:val="E97132" w:themeColor="accent2"/>
+          <w:lang w:val="en-GB"/>
+        </w:rPr>
+        <w:t xml:space="preserve">    &lt;/header&gt;</w:t>
+      </w:r>
+    </w:p>
+    <w:p>
+      <w:pPr>
+        <w:ind w:left="720"/>
+        <w:rPr>
+          <w:color w:val="E97132" w:themeColor="accent2"/>
+          <w:lang w:val="en-GB"/>
+        </w:rPr>
+      </w:pPr>
+    </w:p>
+    <w:p>
+      <w:pPr>
+        <w:ind w:left="720"/>
+        <w:rPr>
+          <w:lang w:val="en-GB"/>
+        </w:rPr>
+      </w:pPr>
+    </w:p>
+    <w:p>
+      <w:pPr>
+        <w:ind w:left="360"/>
+        <w:rPr>
+          <w:lang w:val="en-GB"/>
+        </w:rPr>
+      </w:pPr>
+    </w:p>
+    <w:p>
+      <w:pPr>
+        <w:ind w:left="360"/>
+        <w:rPr>
+          <w:lang w:val="en-GB"/>
+        </w:rPr>
+      </w:pPr>
+    </w:p>
+    <w:p>
+      <w:pPr>
+        <w:ind w:left="360"/>
+        <w:rPr>
+          <w:lang w:val="en-GB"/>
+        </w:rPr>
+      </w:pPr>
+    </w:p>
+    <w:p>
+      <w:pPr>
+        <w:ind w:left="360"/>
+        <w:rPr>
+          <w:lang w:val="en-GB"/>
+        </w:rPr>
+      </w:pPr>
+    </w:p>
+    <w:p>
+      <w:pPr>
+        <w:ind w:left="360"/>
+        <w:rPr>
+          <w:lang w:val="en-GB"/>
+        </w:rPr>
+      </w:pPr>
+    </w:p>
+    <w:p>
+      <w:pPr>
+        <w:rPr>
+          <w:lang w:val="en-GB"/>
+        </w:rPr>
+      </w:pPr>
+    </w:p>
+    <w:p>
+      <w:pPr>
+        <w:rPr>
+          <w:lang w:val="en-GB"/>
+        </w:rPr>
+      </w:pPr>
+    </w:p>
+    <w:p>
+      <w:pPr>
+        <w:rPr>
+          <w:lang w:val="en-GB"/>
+        </w:rPr>
+      </w:pPr>
+    </w:p>
     <w:sectPr>
       <w:pgSz w:w="11906" w:h="16838"/>
       <w:pgMar w:top="1417" w:right="1417" w:bottom="1417" w:left="1417" w:header="708" w:footer="708" w:gutter="0"/>

</xml_diff>